<commit_message>
#188 — Relu et modifié par @sjinko
</commit_message>
<xml_diff>
--- a/partenariats/lettre-partenariat_entreprises-20230906.docx
+++ b/partenariats/lettre-partenariat_entreprises-20230906.docx
@@ -8,12 +8,11 @@
         <w:tabs>
           <w:tab w:val="left" w:pos="7087"/>
         </w:tabs>
-        <w:suppressAutoHyphens/>
         <w:spacing w:before="0" w:after="240"/>
+        <w:jc w:val="both"/>
         <w:rPr>
           <w:rFonts w:ascii="Helvetica" w:eastAsia="Helvetica" w:hAnsi="Helvetica" w:cs="Helvetica"/>
-          <w:sz w:val="20"/>
-          <w:szCs w:val="20"/>
+          <w:lang w:val="fr-CA"/>
         </w:rPr>
       </w:pPr>
     </w:p>
@@ -23,22 +22,19 @@
         <w:tabs>
           <w:tab w:val="left" w:pos="7087"/>
         </w:tabs>
-        <w:suppressAutoHyphens/>
         <w:spacing w:before="0" w:line="288" w:lineRule="auto"/>
+        <w:jc w:val="both"/>
         <w:rPr>
           <w:rFonts w:ascii="Helvetica" w:eastAsia="Helvetica" w:hAnsi="Helvetica" w:cs="Helvetica"/>
           <w:b/>
           <w:bCs/>
-          <w:sz w:val="20"/>
-          <w:szCs w:val="20"/>
-          <w:lang w:val="en-US"/>
+          <w:lang w:val="fr-CA"/>
         </w:rPr>
       </w:pPr>
       <w:r>
         <w:rPr>
           <w:rFonts w:ascii="Helvetica" w:eastAsia="Helvetica" w:hAnsi="Helvetica" w:cs="Helvetica"/>
-          <w:sz w:val="20"/>
-          <w:szCs w:val="20"/>
+          <w:lang w:val="fr-CA"/>
         </w:rPr>
         <w:tab/>
       </w:r>
@@ -49,15 +45,13 @@
         <w:tabs>
           <w:tab w:val="left" w:pos="7087"/>
         </w:tabs>
-        <w:suppressAutoHyphens/>
         <w:spacing w:before="0" w:line="288" w:lineRule="auto"/>
+        <w:jc w:val="both"/>
         <w:rPr>
           <w:rFonts w:ascii="Helvetica" w:eastAsia="Helvetica" w:hAnsi="Helvetica" w:cs="Helvetica"/>
           <w:b/>
           <w:bCs/>
-          <w:sz w:val="20"/>
-          <w:szCs w:val="20"/>
-          <w:lang w:val="en-US"/>
+          <w:lang w:val="fr-CA"/>
         </w:rPr>
       </w:pPr>
     </w:p>
@@ -67,15 +61,13 @@
         <w:tabs>
           <w:tab w:val="left" w:pos="7087"/>
         </w:tabs>
-        <w:suppressAutoHyphens/>
         <w:spacing w:before="0" w:line="288" w:lineRule="auto"/>
+        <w:jc w:val="both"/>
         <w:rPr>
           <w:rFonts w:ascii="Helvetica" w:eastAsia="Helvetica" w:hAnsi="Helvetica" w:cs="Helvetica"/>
           <w:b/>
           <w:bCs/>
-          <w:sz w:val="20"/>
-          <w:szCs w:val="20"/>
-          <w:lang w:val="en-US"/>
+          <w:lang w:val="fr-CA"/>
         </w:rPr>
       </w:pPr>
     </w:p>
@@ -83,813 +75,591 @@
       <w:pPr>
         <w:pStyle w:val="Default"/>
         <w:tabs>
-          <w:tab w:val="left" w:pos="5953"/>
+          <w:tab w:val="left" w:pos="7087"/>
         </w:tabs>
-        <w:suppressAutoHyphens/>
         <w:spacing w:before="0" w:line="288" w:lineRule="auto"/>
+        <w:jc w:val="both"/>
         <w:rPr>
           <w:rFonts w:ascii="Helvetica" w:eastAsia="Helvetica" w:hAnsi="Helvetica" w:cs="Helvetica"/>
           <w:b/>
           <w:bCs/>
-          <w:sz w:val="18"/>
-          <w:szCs w:val="18"/>
           <w:lang w:val="fr-CA"/>
         </w:rPr>
       </w:pPr>
     </w:p>
     <w:p>
       <w:pPr>
+        <w:pStyle w:val="Default"/>
+        <w:tabs>
+          <w:tab w:val="left" w:pos="7087"/>
+        </w:tabs>
+        <w:spacing w:before="0" w:line="288" w:lineRule="auto"/>
         <w:jc w:val="both"/>
         <w:rPr>
-          <w:rFonts w:ascii="Helvetica" w:hAnsi="Helvetica" w:cstheme="minorHAnsi"/>
-          <w:b/>
-          <w:bCs/>
-          <w:sz w:val="18"/>
-          <w:szCs w:val="18"/>
-          <w:lang w:val="fr-CA"/>
-        </w:rPr>
-      </w:pPr>
-      <w:r>
-        <w:rPr>
           <w:rFonts w:ascii="Helvetica" w:eastAsia="Helvetica" w:hAnsi="Helvetica" w:cs="Helvetica"/>
-          <w:sz w:val="18"/>
-          <w:szCs w:val="18"/>
-          <w:lang w:val="fr-CA"/>
-        </w:rPr>
-        <w:br/>
-      </w:r>
-      <w:r>
-        <w:rPr>
-          <w:rFonts w:ascii="Helvetica" w:hAnsi="Helvetica" w:cstheme="minorHAnsi"/>
-          <w:b/>
-          <w:bCs/>
-          <w:sz w:val="18"/>
-          <w:szCs w:val="18"/>
-          <w:lang w:val="fr-CA"/>
-        </w:rPr>
-        <w:t xml:space="preserve">7 </w:t>
-      </w:r>
-      <w:proofErr w:type="gramStart"/>
-      <w:r>
-        <w:rPr>
-          <w:rFonts w:ascii="Helvetica" w:hAnsi="Helvetica" w:cstheme="minorHAnsi"/>
-          <w:b/>
-          <w:bCs/>
-          <w:sz w:val="18"/>
-          <w:szCs w:val="18"/>
-          <w:lang w:val="fr-CA"/>
-        </w:rPr>
-        <w:t>Septembre</w:t>
-      </w:r>
-      <w:proofErr w:type="gramEnd"/>
-      <w:r>
-        <w:rPr>
-          <w:rFonts w:ascii="Helvetica" w:hAnsi="Helvetica" w:cstheme="minorHAnsi"/>
-          <w:b/>
-          <w:bCs/>
-          <w:sz w:val="18"/>
-          <w:szCs w:val="18"/>
-          <w:lang w:val="fr-CA"/>
-        </w:rPr>
-        <w:t xml:space="preserve"> 2023</w:t>
-      </w:r>
-    </w:p>
-    <w:p>
-      <w:pPr>
-        <w:jc w:val="both"/>
-        <w:rPr>
-          <w:rFonts w:ascii="Helvetica" w:hAnsi="Helvetica" w:cstheme="minorHAnsi"/>
-          <w:b/>
-          <w:bCs/>
-          <w:sz w:val="18"/>
-          <w:szCs w:val="18"/>
           <w:lang w:val="fr-CA"/>
         </w:rPr>
       </w:pPr>
     </w:p>
     <w:p>
       <w:pPr>
+        <w:pStyle w:val="Default"/>
+        <w:spacing w:before="0" w:after="240" w:line="192" w:lineRule="auto"/>
         <w:jc w:val="both"/>
         <w:rPr>
-          <w:rFonts w:ascii="Helvetica" w:hAnsi="Helvetica" w:cstheme="minorHAnsi"/>
+          <w:rFonts w:ascii="Helvetica" w:eastAsia="Helvetica" w:hAnsi="Helvetica" w:cs="Helvetica"/>
           <w:b/>
           <w:bCs/>
-          <w:sz w:val="18"/>
-          <w:szCs w:val="18"/>
           <w:lang w:val="fr-CA"/>
         </w:rPr>
       </w:pPr>
       <w:r>
         <w:rPr>
-          <w:rFonts w:ascii="Helvetica" w:hAnsi="Helvetica" w:cstheme="minorHAnsi"/>
-          <w:b/>
-          <w:bCs/>
-          <w:sz w:val="18"/>
-          <w:szCs w:val="18"/>
-          <w:lang w:val="fr-CA"/>
-        </w:rPr>
-        <w:t xml:space="preserve">Objet : </w:t>
-      </w:r>
-      <w:bookmarkStart w:id="0" w:name="_Hlk144912448"/>
-      <w:r>
-        <w:rPr>
-          <w:rFonts w:ascii="Helvetica" w:hAnsi="Helvetica" w:cstheme="minorHAnsi"/>
-          <w:b/>
-          <w:bCs/>
-          <w:sz w:val="18"/>
-          <w:szCs w:val="18"/>
-          <w:lang w:val="fr-CA"/>
-        </w:rPr>
-        <w:t xml:space="preserve">Invitation à collaborer à la plateforme </w:t>
-      </w:r>
-      <w:proofErr w:type="spellStart"/>
-      <w:r>
-        <w:rPr>
-          <w:rFonts w:ascii="Helvetica" w:hAnsi="Helvetica" w:cstheme="minorHAnsi"/>
-          <w:b/>
-          <w:bCs/>
-          <w:sz w:val="18"/>
-          <w:szCs w:val="18"/>
-          <w:lang w:val="fr-CA"/>
-        </w:rPr>
-        <w:t>Nplex</w:t>
-      </w:r>
-      <w:bookmarkEnd w:id="0"/>
-      <w:proofErr w:type="spellEnd"/>
+          <w:rFonts w:ascii="Helvetica" w:hAnsi="Helvetica"/>
+          <w:lang w:val="fr-CA"/>
+        </w:rPr>
+        <w:t>7 septembre 2023</w:t>
+      </w:r>
     </w:p>
     <w:p>
       <w:pPr>
+        <w:pStyle w:val="Default"/>
+        <w:spacing w:before="0" w:after="240" w:line="312" w:lineRule="auto"/>
         <w:jc w:val="both"/>
         <w:rPr>
-          <w:rFonts w:ascii="Helvetica" w:hAnsi="Helvetica" w:cstheme="minorHAnsi"/>
-          <w:sz w:val="20"/>
-          <w:szCs w:val="20"/>
+          <w:rFonts w:ascii="Helvetica" w:eastAsia="Helvetica" w:hAnsi="Helvetica" w:cs="Helvetica"/>
+          <w:b/>
+          <w:bCs/>
+          <w:lang w:val="fr-CA"/>
+        </w:rPr>
+      </w:pPr>
+      <w:r>
+        <w:rPr>
+          <w:rFonts w:ascii="Helvetica" w:hAnsi="Helvetica"/>
+          <w:b/>
+          <w:bCs/>
+          <w:lang w:val="fr-CA"/>
+        </w:rPr>
+        <w:t>Objet</w:t>
+      </w:r>
+      <w:r>
+        <w:rPr>
+          <w:rFonts w:ascii="Helvetica" w:hAnsi="Helvetica"/>
+          <w:b/>
+          <w:bCs/>
+          <w:lang w:val="fr-CA"/>
+        </w:rPr>
+        <w:t xml:space="preserve"> :</w:t>
+      </w:r>
+      <w:r>
+        <w:rPr>
+          <w:rFonts w:ascii="Helvetica" w:hAnsi="Helvetica"/>
+          <w:b/>
+          <w:bCs/>
+          <w:lang w:val="fr-CA"/>
+        </w:rPr>
+        <w:t xml:space="preserve"> </w:t>
+      </w:r>
+      <w:r>
+        <w:rPr>
+          <w:rFonts w:ascii="Helvetica" w:hAnsi="Helvetica"/>
+          <w:lang w:val="fr-CA"/>
+        </w:rPr>
+        <w:t xml:space="preserve">Plateforme </w:t>
+      </w:r>
+      <w:proofErr w:type="spellStart"/>
+      <w:r>
+        <w:rPr>
+          <w:rFonts w:ascii="Helvetica" w:hAnsi="Helvetica"/>
+          <w:lang w:val="fr-CA"/>
+        </w:rPr>
+        <w:t>Nplex</w:t>
+      </w:r>
+      <w:proofErr w:type="spellEnd"/>
+      <w:r>
+        <w:rPr>
+          <w:rFonts w:ascii="Helvetica" w:hAnsi="Helvetica"/>
+          <w:lang w:val="fr-CA"/>
+        </w:rPr>
+        <w:t xml:space="preserve"> de la Chaire UNESCO en paysage urbain en collaboration avec le Bureau du design de la Ville de Montréal</w:t>
+      </w:r>
+    </w:p>
+    <w:p>
+      <w:pPr>
+        <w:pStyle w:val="Default"/>
+        <w:spacing w:before="0" w:after="240" w:line="312" w:lineRule="auto"/>
+        <w:jc w:val="both"/>
+        <w:rPr>
+          <w:rFonts w:ascii="Helvetica" w:hAnsi="Helvetica"/>
           <w:lang w:val="fr-CA"/>
         </w:rPr>
       </w:pPr>
     </w:p>
     <w:p>
       <w:pPr>
+        <w:pStyle w:val="Default"/>
+        <w:spacing w:before="0" w:after="240" w:line="312" w:lineRule="auto"/>
         <w:jc w:val="both"/>
         <w:rPr>
-          <w:rFonts w:ascii="Helvetica" w:hAnsi="Helvetica" w:cstheme="minorHAnsi"/>
-          <w:sz w:val="20"/>
-          <w:szCs w:val="20"/>
+          <w:rFonts w:ascii="Helvetica" w:eastAsia="Helvetica" w:hAnsi="Helvetica" w:cs="Helvetica"/>
+          <w:b/>
+          <w:bCs/>
+          <w:lang w:val="fr-CA"/>
+        </w:rPr>
+      </w:pPr>
+      <w:r>
+        <w:rPr>
+          <w:rFonts w:ascii="Helvetica" w:hAnsi="Helvetica"/>
+          <w:lang w:val="fr-CA"/>
+        </w:rPr>
+        <w:t xml:space="preserve">Bonjour, </w:t>
+      </w:r>
+    </w:p>
+    <w:p>
+      <w:pPr>
+        <w:pStyle w:val="Default"/>
+        <w:spacing w:after="240" w:line="312" w:lineRule="auto"/>
+        <w:jc w:val="both"/>
+        <w:rPr>
+          <w:rFonts w:ascii="Helvetica" w:hAnsi="Helvetica"/>
+          <w:lang w:val="fr-CA"/>
+        </w:rPr>
+      </w:pPr>
+      <w:r>
+        <w:rPr>
+          <w:rFonts w:ascii="Helvetica" w:hAnsi="Helvetica"/>
+          <w:lang w:val="fr-CA"/>
+        </w:rPr>
+        <w:t xml:space="preserve">Nous vous contactons pour vous introduire au projet de la plateforme web </w:t>
+      </w:r>
+      <w:proofErr w:type="spellStart"/>
+      <w:r>
+        <w:rPr>
+          <w:rFonts w:ascii="Helvetica" w:hAnsi="Helvetica"/>
+          <w:lang w:val="fr-CA"/>
+        </w:rPr>
+        <w:t>Nplex</w:t>
+      </w:r>
+      <w:proofErr w:type="spellEnd"/>
+      <w:r>
+        <w:rPr>
+          <w:rFonts w:ascii="Helvetica" w:hAnsi="Helvetica"/>
+          <w:lang w:val="fr-CA"/>
+        </w:rPr>
+        <w:t xml:space="preserve">, une initiative de la </w:t>
+      </w:r>
+      <w:hyperlink r:id="rId8" w:history="1">
+        <w:r>
+          <w:rPr>
+            <w:rStyle w:val="Hyperlink"/>
+            <w:rFonts w:ascii="Helvetica" w:hAnsi="Helvetica"/>
+            <w:lang w:val="fr-CA"/>
+          </w:rPr>
+          <w:t>Chaire UNESCO en paysage urbain</w:t>
+        </w:r>
+      </w:hyperlink>
+      <w:r>
+        <w:rPr>
+          <w:rFonts w:ascii="Helvetica" w:hAnsi="Helvetica"/>
+          <w:lang w:val="fr-CA"/>
+        </w:rPr>
+        <w:t xml:space="preserve"> </w:t>
+      </w:r>
+      <w:r>
+        <w:rPr>
+          <w:rFonts w:ascii="Helvetica" w:hAnsi="Helvetica"/>
+          <w:lang w:val="fr-CA"/>
+        </w:rPr>
+        <w:t>à</w:t>
+      </w:r>
+      <w:r>
+        <w:rPr>
+          <w:rFonts w:ascii="Helvetica" w:hAnsi="Helvetica"/>
+          <w:lang w:val="fr-CA"/>
+        </w:rPr>
+        <w:t xml:space="preserve"> l’Université de Montréal en collaboration avec le </w:t>
+      </w:r>
+      <w:hyperlink r:id="rId9" w:history="1">
+        <w:r>
+          <w:rPr>
+            <w:rStyle w:val="Hyperlink"/>
+            <w:rFonts w:ascii="Helvetica" w:hAnsi="Helvetica"/>
+            <w:lang w:val="fr-CA"/>
+          </w:rPr>
+          <w:t>Bureau du design de la Ville de Montréal</w:t>
+        </w:r>
+      </w:hyperlink>
+      <w:r>
+        <w:rPr>
+          <w:rFonts w:ascii="Helvetica" w:hAnsi="Helvetica"/>
+          <w:lang w:val="fr-CA"/>
+        </w:rPr>
+        <w:t xml:space="preserve">. </w:t>
+      </w:r>
+    </w:p>
+    <w:p>
+      <w:pPr>
+        <w:pStyle w:val="Default"/>
+        <w:spacing w:after="240" w:line="312" w:lineRule="auto"/>
+        <w:jc w:val="both"/>
+        <w:rPr>
+          <w:rFonts w:ascii="Helvetica" w:hAnsi="Helvetica"/>
+          <w:lang w:val="fr-CA"/>
+        </w:rPr>
+      </w:pPr>
+      <w:proofErr w:type="spellStart"/>
+      <w:r>
+        <w:rPr>
+          <w:rFonts w:ascii="Helvetica" w:hAnsi="Helvetica"/>
+          <w:lang w:val="fr-CA"/>
+        </w:rPr>
+        <w:t>Nplex</w:t>
+      </w:r>
+      <w:proofErr w:type="spellEnd"/>
+      <w:r>
+        <w:rPr>
+          <w:rFonts w:ascii="Helvetica" w:hAnsi="Helvetica"/>
+          <w:lang w:val="fr-CA"/>
+        </w:rPr>
+        <w:t xml:space="preserve"> sert à valoriser l’excellence locale en design et favoriser le recours aux services des professionnels du design dans la construction résidentielle auprès des citoyennes et citoyens de Montréal. </w:t>
+      </w:r>
+      <w:proofErr w:type="spellStart"/>
+      <w:r>
+        <w:rPr>
+          <w:rFonts w:ascii="Helvetica" w:hAnsi="Helvetica"/>
+          <w:lang w:val="fr-CA"/>
+        </w:rPr>
+        <w:t>Nplex</w:t>
+      </w:r>
+      <w:proofErr w:type="spellEnd"/>
+      <w:r>
+        <w:rPr>
+          <w:rFonts w:ascii="Helvetica" w:hAnsi="Helvetica"/>
+          <w:lang w:val="fr-CA"/>
+        </w:rPr>
+        <w:t xml:space="preserve"> offre ainsi une vitrine de projets exemplaires à Montréal qui sauront susciter l’intérêt tant des intervenants professionnels ou municipaux que des particuliers qui désirent s’engager dans la construction ou la rénovation de leur logement.</w:t>
+      </w:r>
+    </w:p>
+    <w:p>
+      <w:pPr>
+        <w:pStyle w:val="Default"/>
+        <w:spacing w:after="240" w:line="312" w:lineRule="auto"/>
+        <w:jc w:val="both"/>
+        <w:rPr>
+          <w:rFonts w:ascii="Helvetica" w:hAnsi="Helvetica"/>
+          <w:lang w:val="fr-CA"/>
+        </w:rPr>
+      </w:pPr>
+      <w:r>
+        <w:rPr>
+          <w:rFonts w:ascii="Helvetica" w:hAnsi="Helvetica"/>
+          <w:lang w:val="fr-CA"/>
+        </w:rPr>
+        <w:t>Pour la première phase de mise en ligne, nous avons choisi 20 bureaux d’architecture de la région de Montréal dont la qualité des projets fait l’unanimité au sein du domaine. Ainsi, nous aimerions vous inviter à inscrire jusqu’à cinq de vos projets de construction ou de rénovation résidentielle sur la plateforme d’ici le 1er octobre 2023, pour son lancement officiel le 10 octobre prochain.</w:t>
+      </w:r>
+    </w:p>
+    <w:p>
+      <w:pPr>
+        <w:pStyle w:val="Default"/>
+        <w:spacing w:after="240" w:line="312" w:lineRule="auto"/>
+        <w:jc w:val="both"/>
+        <w:rPr>
+          <w:rFonts w:ascii="Helvetica" w:hAnsi="Helvetica"/>
+          <w:lang w:val="fr-CA"/>
+        </w:rPr>
+      </w:pPr>
+      <w:r>
+        <w:rPr>
+          <w:rFonts w:ascii="Helvetica" w:hAnsi="Helvetica"/>
+          <w:lang w:val="fr-CA"/>
+        </w:rPr>
+        <w:t>En acceptant de présenter vos projets sur notre plateforme, vous nous aiderez à construire un premier corpus de projets phares et vous permettrez à notre équipe d’ajuster le développement de la plateforme sur la base de contenus réels. Tous les droits de propriété intellectuelle liés à la conception et à la réalisation des projets et tous les droits d’auteur liés aux documents photographiques utilisés seront respectés et affichés sur le site. Vous pourrez en tout temps demander le retrait de votre contenu.</w:t>
+      </w:r>
+    </w:p>
+    <w:p>
+      <w:pPr>
+        <w:pStyle w:val="Default"/>
+        <w:spacing w:after="240" w:line="312" w:lineRule="auto"/>
+        <w:jc w:val="both"/>
+        <w:rPr>
+          <w:rFonts w:ascii="Helvetica" w:hAnsi="Helvetica"/>
+          <w:lang w:val="fr-CA"/>
+        </w:rPr>
+      </w:pPr>
+      <w:r>
+        <w:rPr>
+          <w:rFonts w:ascii="Helvetica" w:hAnsi="Helvetica"/>
+          <w:lang w:val="fr-CA"/>
+        </w:rPr>
+        <w:lastRenderedPageBreak/>
+        <w:t xml:space="preserve"> </w:t>
+      </w:r>
+    </w:p>
+    <w:p>
+      <w:pPr>
+        <w:pStyle w:val="Default"/>
+        <w:spacing w:after="240" w:line="312" w:lineRule="auto"/>
+        <w:jc w:val="both"/>
+        <w:rPr>
+          <w:rFonts w:ascii="Helvetica" w:hAnsi="Helvetica"/>
+          <w:lang w:val="fr-CA"/>
+        </w:rPr>
+      </w:pPr>
+      <w:r>
+        <w:rPr>
+          <w:rFonts w:ascii="Helvetica" w:hAnsi="Helvetica"/>
+          <w:lang w:val="fr-CA"/>
+        </w:rPr>
+        <w:t>Nous sommes convaincus que les projets de votre bureau pourront servir d'inspiration et d'exemple pour les citoyens et les citoyennes à la recherche de professionnels du design, pour les collaborateurs de la Ville de Montréal et de ses arrondissements, et pour la communauté du design québécois et canadien.</w:t>
+      </w:r>
+    </w:p>
+    <w:p>
+      <w:pPr>
+        <w:pStyle w:val="Default"/>
+        <w:spacing w:after="240" w:line="312" w:lineRule="auto"/>
+        <w:jc w:val="both"/>
+        <w:rPr>
+          <w:rFonts w:ascii="Helvetica" w:hAnsi="Helvetica"/>
+          <w:lang w:val="fr-CA"/>
+        </w:rPr>
+      </w:pPr>
+      <w:r>
+        <w:rPr>
+          <w:rFonts w:ascii="Helvetica" w:hAnsi="Helvetica"/>
+          <w:lang w:val="fr-CA"/>
+        </w:rPr>
+        <w:t>Nous vous invitons à nous contacter</w:t>
+      </w:r>
+      <w:r>
+        <w:rPr>
+          <w:rFonts w:ascii="Helvetica" w:hAnsi="Helvetica"/>
+          <w:lang w:val="fr-CA"/>
+        </w:rPr>
+        <w:t>*</w:t>
+      </w:r>
+      <w:r>
+        <w:rPr>
+          <w:rFonts w:ascii="Helvetica" w:hAnsi="Helvetica"/>
+          <w:lang w:val="fr-CA"/>
+        </w:rPr>
+        <w:t xml:space="preserve"> pour que nous puissions vous aider à faire connaître votre travail grâce à </w:t>
+      </w:r>
+      <w:proofErr w:type="spellStart"/>
+      <w:r>
+        <w:rPr>
+          <w:rFonts w:ascii="Helvetica" w:hAnsi="Helvetica"/>
+          <w:lang w:val="fr-CA"/>
+        </w:rPr>
+        <w:t>Nplex</w:t>
+      </w:r>
+      <w:proofErr w:type="spellEnd"/>
+      <w:r>
+        <w:rPr>
+          <w:rFonts w:ascii="Helvetica" w:hAnsi="Helvetica"/>
+          <w:lang w:val="fr-CA"/>
+        </w:rPr>
+        <w:t>. Nous sommes impatients de collaborer avec vous et de mettre en valeur vos réalisations.</w:t>
+      </w:r>
+    </w:p>
+    <w:p>
+      <w:pPr>
+        <w:pStyle w:val="Default"/>
+        <w:spacing w:before="0" w:after="240" w:line="312" w:lineRule="auto"/>
+        <w:jc w:val="both"/>
+        <w:rPr>
+          <w:rFonts w:ascii="Helvetica" w:hAnsi="Helvetica"/>
+          <w:lang w:val="fr-CA"/>
+        </w:rPr>
+      </w:pPr>
+      <w:r>
+        <w:rPr>
+          <w:rFonts w:ascii="Helvetica" w:hAnsi="Helvetica"/>
+          <w:lang w:val="fr-CA"/>
+        </w:rPr>
+        <w:t>Cordialement,</w:t>
+      </w:r>
+    </w:p>
+    <w:p>
+      <w:pPr>
+        <w:pStyle w:val="Default"/>
+        <w:spacing w:before="0" w:after="240" w:line="312" w:lineRule="auto"/>
+        <w:jc w:val="both"/>
+        <w:rPr>
+          <w:rFonts w:ascii="Helvetica" w:hAnsi="Helvetica"/>
           <w:lang w:val="fr-CA"/>
         </w:rPr>
       </w:pPr>
     </w:p>
     <w:p>
       <w:pPr>
+        <w:pStyle w:val="Default"/>
+        <w:spacing w:before="0" w:after="240" w:line="312" w:lineRule="auto"/>
         <w:jc w:val="both"/>
         <w:rPr>
-          <w:rFonts w:ascii="Helvetica" w:hAnsi="Helvetica" w:cstheme="minorHAnsi"/>
-          <w:sz w:val="20"/>
-          <w:szCs w:val="20"/>
-          <w:lang w:val="fr-CA"/>
-        </w:rPr>
-      </w:pPr>
-      <w:r>
-        <w:rPr>
-          <w:rFonts w:ascii="Helvetica" w:hAnsi="Helvetica" w:cstheme="minorHAnsi"/>
-          <w:sz w:val="20"/>
-          <w:szCs w:val="20"/>
-          <w:lang w:val="fr-CA"/>
-        </w:rPr>
-        <w:t xml:space="preserve">Bonjour, </w:t>
-      </w:r>
-    </w:p>
-    <w:p>
-      <w:pPr>
-        <w:autoSpaceDE w:val="0"/>
-        <w:autoSpaceDN w:val="0"/>
-        <w:adjustRightInd w:val="0"/>
-        <w:jc w:val="both"/>
-        <w:rPr>
-          <w:rFonts w:ascii="Helvetica" w:hAnsi="Helvetica" w:cstheme="minorHAnsi"/>
-          <w:sz w:val="20"/>
-          <w:szCs w:val="20"/>
+          <w:rFonts w:ascii="Helvetica" w:hAnsi="Helvetica"/>
           <w:lang w:val="fr-CA"/>
         </w:rPr>
       </w:pPr>
     </w:p>
     <w:p>
       <w:pPr>
-        <w:autoSpaceDE w:val="0"/>
-        <w:autoSpaceDN w:val="0"/>
-        <w:adjustRightInd w:val="0"/>
+        <w:pStyle w:val="Default"/>
+        <w:spacing w:before="0" w:after="240" w:line="312" w:lineRule="auto"/>
         <w:jc w:val="both"/>
         <w:rPr>
-          <w:rFonts w:ascii="Helvetica" w:hAnsi="Helvetica" w:cstheme="minorHAnsi"/>
-          <w:color w:val="000000"/>
-          <w:sz w:val="20"/>
-          <w:szCs w:val="20"/>
+          <w:rFonts w:ascii="Helvetica" w:hAnsi="Helvetica"/>
           <w:lang w:val="fr-CA"/>
         </w:rPr>
       </w:pPr>
       <w:r>
         <w:rPr>
-          <w:rFonts w:ascii="Helvetica" w:hAnsi="Helvetica" w:cstheme="minorHAnsi"/>
-          <w:color w:val="000000"/>
-          <w:sz w:val="20"/>
-          <w:szCs w:val="20"/>
-          <w:lang w:val="fr-CA"/>
-        </w:rPr>
-        <w:t xml:space="preserve">Je vous contacte pour vous introduire au projet de la plateforme web </w:t>
-      </w:r>
-      <w:proofErr w:type="spellStart"/>
-      <w:r>
-        <w:rPr>
-          <w:rFonts w:ascii="Helvetica" w:hAnsi="Helvetica" w:cstheme="minorHAnsi"/>
-          <w:color w:val="000000"/>
-          <w:sz w:val="20"/>
-          <w:szCs w:val="20"/>
-          <w:lang w:val="fr-CA"/>
-        </w:rPr>
-        <w:t>Nplex</w:t>
-      </w:r>
-      <w:proofErr w:type="spellEnd"/>
-      <w:r>
-        <w:rPr>
-          <w:rFonts w:ascii="Helvetica" w:hAnsi="Helvetica" w:cstheme="minorHAnsi"/>
-          <w:color w:val="000000"/>
-          <w:sz w:val="20"/>
-          <w:szCs w:val="20"/>
-          <w:lang w:val="fr-CA"/>
-        </w:rPr>
-        <w:t xml:space="preserve">, une initiative que la Chaire UNESCO en paysage urbain de l’UdeM développe en collaboration avec </w:t>
-      </w:r>
-      <w:bookmarkStart w:id="1" w:name="_Hlk144912501"/>
-      <w:r>
-        <w:rPr>
-          <w:rFonts w:ascii="Helvetica" w:hAnsi="Helvetica" w:cstheme="minorHAnsi"/>
-          <w:color w:val="000000"/>
-          <w:sz w:val="20"/>
-          <w:szCs w:val="20"/>
-          <w:lang w:val="fr-CA"/>
-        </w:rPr>
-        <w:t>le Bureau du design de la Ville de Montréal</w:t>
-      </w:r>
-      <w:bookmarkEnd w:id="1"/>
-      <w:r>
-        <w:rPr>
-          <w:rFonts w:ascii="Helvetica" w:hAnsi="Helvetica" w:cstheme="minorHAnsi"/>
-          <w:color w:val="000000"/>
-          <w:sz w:val="20"/>
-          <w:szCs w:val="20"/>
-          <w:lang w:val="fr-CA"/>
-        </w:rPr>
-        <w:t xml:space="preserve">. Notre objectif est de </w:t>
-      </w:r>
-      <w:bookmarkStart w:id="2" w:name="_Hlk144913637"/>
-      <w:r>
-        <w:rPr>
-          <w:rFonts w:ascii="Helvetica" w:hAnsi="Helvetica" w:cstheme="minorHAnsi"/>
-          <w:color w:val="000000"/>
-          <w:sz w:val="20"/>
-          <w:szCs w:val="20"/>
-          <w:lang w:val="fr-CA"/>
-        </w:rPr>
-        <w:t>valoriser a</w:t>
-      </w:r>
-      <w:r>
-        <w:rPr>
-          <w:rFonts w:ascii="Helvetica" w:hAnsi="Helvetica" w:cstheme="minorHAnsi"/>
-          <w:color w:val="242424"/>
-          <w:sz w:val="20"/>
-          <w:szCs w:val="20"/>
-          <w:shd w:val="clear" w:color="auto" w:fill="FFFFFF"/>
-          <w:lang w:val="fr-CA"/>
-        </w:rPr>
-        <w:t xml:space="preserve">uprès des </w:t>
-      </w:r>
-      <w:proofErr w:type="spellStart"/>
-      <w:proofErr w:type="gramStart"/>
-      <w:r>
-        <w:rPr>
-          <w:rFonts w:ascii="Helvetica" w:hAnsi="Helvetica" w:cstheme="minorHAnsi"/>
-          <w:color w:val="242424"/>
-          <w:sz w:val="20"/>
-          <w:szCs w:val="20"/>
-          <w:shd w:val="clear" w:color="auto" w:fill="FFFFFF"/>
-          <w:lang w:val="fr-CA"/>
-        </w:rPr>
-        <w:t>citoyen.ne.s</w:t>
-      </w:r>
-      <w:proofErr w:type="spellEnd"/>
-      <w:proofErr w:type="gramEnd"/>
-      <w:r>
-        <w:rPr>
-          <w:rFonts w:ascii="Helvetica" w:hAnsi="Helvetica" w:cstheme="minorHAnsi"/>
-          <w:color w:val="242424"/>
-          <w:sz w:val="20"/>
-          <w:szCs w:val="20"/>
-          <w:shd w:val="clear" w:color="auto" w:fill="FFFFFF"/>
-          <w:lang w:val="fr-CA"/>
-        </w:rPr>
-        <w:t xml:space="preserve"> l'expertise locale en design et favoriser l'adoption de bonnes pratiques </w:t>
-      </w:r>
-      <w:r>
-        <w:rPr>
-          <w:rFonts w:ascii="Helvetica" w:hAnsi="Helvetica" w:cstheme="minorHAnsi"/>
-          <w:color w:val="000000"/>
-          <w:sz w:val="20"/>
-          <w:szCs w:val="20"/>
-          <w:lang w:val="fr-CA"/>
-        </w:rPr>
-        <w:t>en architecture, en design d'intérieur et en design urbain</w:t>
-      </w:r>
-      <w:r>
-        <w:rPr>
-          <w:rFonts w:ascii="Helvetica" w:hAnsi="Helvetica" w:cstheme="minorHAnsi"/>
-          <w:color w:val="242424"/>
-          <w:sz w:val="20"/>
-          <w:szCs w:val="20"/>
-          <w:shd w:val="clear" w:color="auto" w:fill="FFFFFF"/>
-          <w:lang w:val="fr-CA"/>
-        </w:rPr>
-        <w:t xml:space="preserve"> </w:t>
-      </w:r>
-      <w:bookmarkEnd w:id="2"/>
-      <w:r>
-        <w:rPr>
-          <w:rFonts w:ascii="Helvetica" w:hAnsi="Helvetica" w:cstheme="minorHAnsi"/>
-          <w:color w:val="242424"/>
-          <w:sz w:val="20"/>
-          <w:szCs w:val="20"/>
-          <w:shd w:val="clear" w:color="auto" w:fill="FFFFFF"/>
-          <w:lang w:val="fr-CA"/>
-        </w:rPr>
-        <w:t xml:space="preserve">tant par les particuliers que par les institutions et les professionnels de l'industrie. </w:t>
-      </w:r>
-      <w:r>
-        <w:rPr>
-          <w:rFonts w:ascii="Helvetica" w:hAnsi="Helvetica" w:cstheme="minorHAnsi"/>
-          <w:color w:val="000000"/>
-          <w:sz w:val="20"/>
-          <w:szCs w:val="20"/>
-          <w:lang w:val="fr-CA"/>
-        </w:rPr>
-        <w:t xml:space="preserve">La plateforme a pour objectif </w:t>
-      </w:r>
-      <w:bookmarkStart w:id="3" w:name="_Hlk144912767"/>
-      <w:r>
-        <w:rPr>
-          <w:rFonts w:ascii="Helvetica" w:hAnsi="Helvetica" w:cstheme="minorHAnsi"/>
-          <w:color w:val="000000"/>
-          <w:sz w:val="20"/>
-          <w:szCs w:val="20"/>
-          <w:lang w:val="fr-CA"/>
-        </w:rPr>
-        <w:t xml:space="preserve">de </w:t>
-      </w:r>
-      <w:bookmarkStart w:id="4" w:name="_Hlk144913750"/>
-      <w:r>
-        <w:rPr>
-          <w:rFonts w:ascii="Helvetica" w:hAnsi="Helvetica" w:cstheme="minorHAnsi"/>
-          <w:color w:val="000000"/>
-          <w:sz w:val="20"/>
-          <w:szCs w:val="20"/>
-          <w:lang w:val="fr-CA"/>
-        </w:rPr>
-        <w:t xml:space="preserve">promouvoir </w:t>
-      </w:r>
-      <w:bookmarkEnd w:id="4"/>
-      <w:r>
-        <w:rPr>
-          <w:rFonts w:ascii="Helvetica" w:hAnsi="Helvetica" w:cstheme="minorHAnsi"/>
-          <w:color w:val="000000"/>
-          <w:sz w:val="20"/>
-          <w:szCs w:val="20"/>
-          <w:lang w:val="fr-CA"/>
-        </w:rPr>
-        <w:t xml:space="preserve">une diversité de projets d’aménagement à Montréal qui sauront susciter l’intérêt tant des </w:t>
-      </w:r>
-      <w:bookmarkStart w:id="5" w:name="_Hlk144913790"/>
-      <w:r>
-        <w:rPr>
-          <w:rFonts w:ascii="Helvetica" w:hAnsi="Helvetica" w:cstheme="minorHAnsi"/>
-          <w:color w:val="000000"/>
-          <w:sz w:val="20"/>
-          <w:szCs w:val="20"/>
-          <w:lang w:val="fr-CA"/>
-        </w:rPr>
-        <w:t xml:space="preserve">intervenants professionnels ou municipaux </w:t>
-      </w:r>
-      <w:bookmarkEnd w:id="5"/>
-      <w:r>
-        <w:rPr>
-          <w:rFonts w:ascii="Helvetica" w:hAnsi="Helvetica" w:cstheme="minorHAnsi"/>
-          <w:color w:val="000000"/>
-          <w:sz w:val="20"/>
-          <w:szCs w:val="20"/>
-          <w:lang w:val="fr-CA"/>
-        </w:rPr>
-        <w:t>du domaine que des citoyens qui entreprennent leurs propres projets résidentiels ou communautaires.</w:t>
-      </w:r>
-    </w:p>
-    <w:bookmarkEnd w:id="3"/>
-    <w:p>
-      <w:pPr>
-        <w:autoSpaceDE w:val="0"/>
-        <w:autoSpaceDN w:val="0"/>
-        <w:adjustRightInd w:val="0"/>
-        <w:jc w:val="both"/>
-        <w:rPr>
-          <w:rFonts w:ascii="Helvetica" w:hAnsi="Helvetica" w:cstheme="minorHAnsi"/>
-          <w:color w:val="000000"/>
-          <w:sz w:val="20"/>
-          <w:szCs w:val="20"/>
-          <w:lang w:val="fr-CA"/>
-        </w:rPr>
-      </w:pPr>
-      <w:r>
-        <w:rPr>
-          <w:rFonts w:ascii="Helvetica" w:hAnsi="Helvetica" w:cstheme="minorHAnsi"/>
-          <w:color w:val="000000"/>
-          <w:sz w:val="20"/>
-          <w:szCs w:val="20"/>
-          <w:lang w:val="fr-CA"/>
-        </w:rPr>
-        <w:t> </w:t>
+          <w:rFonts w:ascii="Helvetica" w:hAnsi="Helvetica"/>
+          <w:lang w:val="fr-CA"/>
+        </w:rPr>
+        <w:t>Shin Koseki</w:t>
       </w:r>
     </w:p>
     <w:p>
       <w:pPr>
-        <w:autoSpaceDE w:val="0"/>
-        <w:autoSpaceDN w:val="0"/>
-        <w:adjustRightInd w:val="0"/>
+        <w:pStyle w:val="Default"/>
+        <w:spacing w:before="0" w:after="240" w:line="312" w:lineRule="auto"/>
         <w:jc w:val="both"/>
         <w:rPr>
-          <w:rFonts w:ascii="Helvetica" w:hAnsi="Helvetica" w:cstheme="minorHAnsi"/>
-          <w:color w:val="000000"/>
-          <w:sz w:val="20"/>
-          <w:szCs w:val="20"/>
-          <w:lang w:val="fr-CA"/>
-        </w:rPr>
-      </w:pPr>
-      <w:proofErr w:type="spellStart"/>
-      <w:r>
-        <w:rPr>
-          <w:rFonts w:ascii="Helvetica" w:hAnsi="Helvetica" w:cstheme="minorHAnsi"/>
-          <w:color w:val="000000"/>
-          <w:sz w:val="20"/>
-          <w:szCs w:val="20"/>
-          <w:lang w:val="fr-CA"/>
-        </w:rPr>
-        <w:t>Nplex</w:t>
-      </w:r>
-      <w:proofErr w:type="spellEnd"/>
-      <w:r>
-        <w:rPr>
-          <w:rFonts w:ascii="Helvetica" w:hAnsi="Helvetica" w:cstheme="minorHAnsi"/>
-          <w:color w:val="000000"/>
-          <w:sz w:val="20"/>
-          <w:szCs w:val="20"/>
-          <w:lang w:val="fr-CA"/>
-        </w:rPr>
-        <w:t xml:space="preserve"> offre un canal de valorisation et de documentation alternatif aux concours existants dans les disciplines de l'aménagement. Nous y mettons l'accent sur l'exemplarité de projets de petite-moyenne échelle, qui ont des ressources, des coûts, et des processus modestes. Il s'agit d'un outil conçu pour accompagner les utilisateurs dans la documentation, la planification, et le rayonnement de leurs propres projets à travers divers volets. Nous pensons que votre entreprise partage notre engagement en faveur de l'excellence en design. Ainsi, nous aimerions vous inviter à devenir éditeur de contenu en partageant quelques informations sommaires et documents photographiques de vos projets </w:t>
-      </w:r>
-      <w:bookmarkStart w:id="6" w:name="_Hlk144913264"/>
-      <w:r>
-        <w:rPr>
-          <w:rFonts w:ascii="Helvetica" w:hAnsi="Helvetica" w:cstheme="minorHAnsi"/>
-          <w:color w:val="000000"/>
-          <w:sz w:val="20"/>
-          <w:szCs w:val="20"/>
-          <w:lang w:val="fr-CA"/>
-        </w:rPr>
-        <w:t xml:space="preserve">résidentiels </w:t>
-      </w:r>
-      <w:bookmarkEnd w:id="6"/>
-      <w:r>
-        <w:rPr>
-          <w:rFonts w:ascii="Helvetica" w:hAnsi="Helvetica" w:cstheme="minorHAnsi"/>
-          <w:color w:val="000000"/>
-          <w:sz w:val="20"/>
-          <w:szCs w:val="20"/>
-          <w:lang w:val="fr-CA"/>
-        </w:rPr>
-        <w:t>sous forme de fiches.</w:t>
-      </w:r>
-    </w:p>
-    <w:p>
-      <w:pPr>
-        <w:autoSpaceDE w:val="0"/>
-        <w:autoSpaceDN w:val="0"/>
-        <w:adjustRightInd w:val="0"/>
-        <w:jc w:val="both"/>
-        <w:rPr>
-          <w:rFonts w:ascii="Helvetica" w:hAnsi="Helvetica" w:cstheme="minorHAnsi"/>
-          <w:color w:val="000000"/>
-          <w:sz w:val="20"/>
-          <w:szCs w:val="20"/>
+          <w:rFonts w:ascii="Helvetica" w:hAnsi="Helvetica"/>
           <w:lang w:val="fr-CA"/>
         </w:rPr>
       </w:pPr>
     </w:p>
     <w:p>
       <w:pPr>
-        <w:autoSpaceDE w:val="0"/>
-        <w:autoSpaceDN w:val="0"/>
-        <w:adjustRightInd w:val="0"/>
+        <w:pStyle w:val="Default"/>
+        <w:spacing w:before="0" w:after="240" w:line="312" w:lineRule="auto"/>
         <w:jc w:val="both"/>
         <w:rPr>
-          <w:rFonts w:ascii="Helvetica" w:hAnsi="Helvetica" w:cstheme="minorHAnsi"/>
-          <w:color w:val="000000"/>
-          <w:sz w:val="20"/>
-          <w:szCs w:val="20"/>
-          <w:lang w:val="fr-CA"/>
-        </w:rPr>
-      </w:pPr>
-      <w:bookmarkStart w:id="7" w:name="_Hlk144912823"/>
-      <w:r>
-        <w:rPr>
-          <w:rFonts w:ascii="Helvetica" w:hAnsi="Helvetica" w:cstheme="minorHAnsi"/>
-          <w:color w:val="000000"/>
-          <w:sz w:val="20"/>
-          <w:szCs w:val="20"/>
-          <w:lang w:val="fr-CA"/>
-        </w:rPr>
-        <w:t xml:space="preserve">En acceptant de présenter vos projets sur notre plateforme, vous nous aiderez à construire un premier corpus de projets phares et vous permettrez à notre équipe d’ajuster le développement de la plateforme sur la base de contenus réels. </w:t>
-      </w:r>
-      <w:bookmarkEnd w:id="7"/>
-      <w:r>
-        <w:rPr>
-          <w:rFonts w:ascii="Helvetica" w:hAnsi="Helvetica" w:cstheme="minorHAnsi"/>
-          <w:color w:val="000000"/>
-          <w:sz w:val="20"/>
-          <w:szCs w:val="20"/>
-          <w:lang w:val="fr-CA"/>
-        </w:rPr>
-        <w:t>Tous droits de propriété intellectuelle liés à la conception et à la réalisation des projets et tous droits d’auteur liés aux documents photographiques utilisés seront respectés et affichés sur le site. Vous pourrez en tout temps demander le retrait de votre contenu.</w:t>
-      </w:r>
-    </w:p>
-    <w:p>
-      <w:pPr>
-        <w:autoSpaceDE w:val="0"/>
-        <w:autoSpaceDN w:val="0"/>
-        <w:adjustRightInd w:val="0"/>
-        <w:jc w:val="both"/>
-        <w:rPr>
-          <w:rFonts w:ascii="Helvetica" w:hAnsi="Helvetica" w:cstheme="minorHAnsi"/>
-          <w:color w:val="000000"/>
-          <w:sz w:val="20"/>
-          <w:szCs w:val="20"/>
-          <w:lang w:val="fr-CA"/>
-        </w:rPr>
-      </w:pPr>
-      <w:r>
-        <w:rPr>
-          <w:rFonts w:ascii="Helvetica" w:hAnsi="Helvetica" w:cstheme="minorHAnsi"/>
-          <w:color w:val="000000"/>
-          <w:sz w:val="20"/>
-          <w:szCs w:val="20"/>
-          <w:lang w:val="fr-CA"/>
-        </w:rPr>
-        <w:t> </w:t>
-      </w:r>
-    </w:p>
-    <w:p>
-      <w:pPr>
-        <w:autoSpaceDE w:val="0"/>
-        <w:autoSpaceDN w:val="0"/>
-        <w:adjustRightInd w:val="0"/>
-        <w:jc w:val="both"/>
-        <w:rPr>
-          <w:rFonts w:ascii="Helvetica" w:hAnsi="Helvetica" w:cstheme="minorHAnsi"/>
-          <w:color w:val="000000"/>
-          <w:sz w:val="20"/>
-          <w:szCs w:val="20"/>
-          <w:lang w:val="fr-CA"/>
-        </w:rPr>
-      </w:pPr>
-      <w:bookmarkStart w:id="8" w:name="_Hlk144912836"/>
-      <w:r>
-        <w:rPr>
-          <w:rFonts w:ascii="Helvetica" w:hAnsi="Helvetica" w:cstheme="minorHAnsi"/>
-          <w:color w:val="000000"/>
-          <w:sz w:val="20"/>
-          <w:szCs w:val="20"/>
-          <w:lang w:val="fr-CA"/>
-        </w:rPr>
-        <w:t>Nous sommes convaincus que les projets de votre entreprise, qui se distinguent par leur qualité et leur originalité, pourraient servir d'inspiration et d'exemple pour les professionnels de l'aménagement, de la construction et du design, ainsi que pour les étudiants, les amateurs d'architecture, et les citoyens. C’est pourquoi nous aimerions obtenir votre collaboration pour intégrer certains de vos projets à notre base de données.</w:t>
-      </w:r>
-    </w:p>
-    <w:bookmarkEnd w:id="8"/>
-    <w:p>
-      <w:pPr>
-        <w:autoSpaceDE w:val="0"/>
-        <w:autoSpaceDN w:val="0"/>
-        <w:adjustRightInd w:val="0"/>
-        <w:jc w:val="both"/>
-        <w:rPr>
-          <w:rFonts w:ascii="Helvetica" w:hAnsi="Helvetica" w:cstheme="minorHAnsi"/>
-          <w:color w:val="000000"/>
-          <w:sz w:val="20"/>
-          <w:szCs w:val="20"/>
-          <w:lang w:val="fr-CA"/>
-        </w:rPr>
-      </w:pPr>
-      <w:r>
-        <w:rPr>
-          <w:rFonts w:ascii="Helvetica" w:hAnsi="Helvetica" w:cstheme="minorHAnsi"/>
-          <w:color w:val="000000"/>
-          <w:sz w:val="20"/>
-          <w:szCs w:val="20"/>
-          <w:lang w:val="fr-CA"/>
-        </w:rPr>
-        <w:t> </w:t>
-      </w:r>
-    </w:p>
-    <w:p>
-      <w:pPr>
-        <w:autoSpaceDE w:val="0"/>
-        <w:autoSpaceDN w:val="0"/>
-        <w:adjustRightInd w:val="0"/>
-        <w:jc w:val="both"/>
-        <w:rPr>
-          <w:rFonts w:ascii="Helvetica" w:hAnsi="Helvetica" w:cstheme="minorHAnsi"/>
-          <w:color w:val="000000"/>
-          <w:sz w:val="20"/>
-          <w:szCs w:val="20"/>
-          <w:lang w:val="fr-CA"/>
-        </w:rPr>
-      </w:pPr>
-      <w:r>
-        <w:rPr>
-          <w:rFonts w:ascii="Helvetica" w:hAnsi="Helvetica" w:cstheme="minorHAnsi"/>
-          <w:color w:val="000000"/>
-          <w:sz w:val="20"/>
-          <w:szCs w:val="20"/>
-          <w:lang w:val="fr-CA"/>
-        </w:rPr>
-        <w:t xml:space="preserve">Si vous êtes intéressé(e) par cette opportunité, je vous invite à nous contacter pour </w:t>
-      </w:r>
-      <w:bookmarkStart w:id="9" w:name="_Hlk144913407"/>
-      <w:r>
-        <w:rPr>
-          <w:rFonts w:ascii="Helvetica" w:hAnsi="Helvetica" w:cstheme="minorHAnsi"/>
-          <w:color w:val="000000"/>
-          <w:sz w:val="20"/>
-          <w:szCs w:val="20"/>
-          <w:lang w:val="fr-CA"/>
-        </w:rPr>
-        <w:t>discuter des prochaines étapes ou pour obtenir plus d'informations sur le projet</w:t>
-      </w:r>
-      <w:bookmarkEnd w:id="9"/>
-      <w:r>
-        <w:rPr>
-          <w:rFonts w:ascii="Helvetica" w:hAnsi="Helvetica" w:cstheme="minorHAnsi"/>
-          <w:color w:val="000000"/>
-          <w:sz w:val="20"/>
-          <w:szCs w:val="20"/>
-          <w:lang w:val="fr-CA"/>
-        </w:rPr>
-        <w:t>. Nous sommes impatients de collaborer avec vous et de mettre en valeur vos réalisations.</w:t>
-      </w:r>
-    </w:p>
-    <w:p>
-      <w:pPr>
-        <w:jc w:val="both"/>
-        <w:rPr>
-          <w:rFonts w:ascii="Helvetica" w:hAnsi="Helvetica" w:cstheme="minorHAnsi"/>
-          <w:sz w:val="20"/>
-          <w:szCs w:val="20"/>
+          <w:rFonts w:ascii="Helvetica" w:hAnsi="Helvetica"/>
+          <w:b/>
+          <w:bCs/>
           <w:lang w:val="fr-CA"/>
         </w:rPr>
       </w:pPr>
     </w:p>
     <w:p>
       <w:pPr>
+        <w:pStyle w:val="Default"/>
+        <w:spacing w:before="0" w:after="240" w:line="312" w:lineRule="auto"/>
         <w:jc w:val="both"/>
         <w:rPr>
-          <w:rFonts w:ascii="Helvetica" w:hAnsi="Helvetica" w:cstheme="minorHAnsi"/>
-          <w:sz w:val="20"/>
-          <w:szCs w:val="20"/>
+          <w:rFonts w:ascii="Helvetica" w:hAnsi="Helvetica"/>
+          <w:b/>
+          <w:bCs/>
           <w:lang w:val="fr-CA"/>
         </w:rPr>
       </w:pPr>
     </w:p>
     <w:p>
       <w:pPr>
+        <w:pStyle w:val="Default"/>
+        <w:spacing w:before="0" w:after="240" w:line="312" w:lineRule="auto"/>
         <w:jc w:val="both"/>
         <w:rPr>
-          <w:rFonts w:ascii="Helvetica" w:hAnsi="Helvetica" w:cstheme="minorHAnsi"/>
-          <w:sz w:val="20"/>
-          <w:szCs w:val="20"/>
+          <w:rFonts w:ascii="Helvetica" w:hAnsi="Helvetica"/>
+          <w:b/>
+          <w:bCs/>
+          <w:lang w:val="fr-CA"/>
         </w:rPr>
       </w:pPr>
+      <w:r>
+        <w:rPr>
+          <w:rFonts w:ascii="Helvetica" w:hAnsi="Helvetica"/>
+          <w:b/>
+          <w:bCs/>
+          <w:lang w:val="fr-CA"/>
+        </w:rPr>
+        <w:t>*</w:t>
+      </w:r>
+      <w:r>
+        <w:rPr>
+          <w:rFonts w:ascii="Helvetica" w:hAnsi="Helvetica"/>
+          <w:b/>
+          <w:bCs/>
+          <w:lang w:val="fr-CA"/>
+        </w:rPr>
+        <w:t xml:space="preserve">Contact projet </w:t>
+      </w:r>
       <w:proofErr w:type="spellStart"/>
       <w:r>
         <w:rPr>
-          <w:rFonts w:ascii="Helvetica" w:hAnsi="Helvetica" w:cstheme="minorHAnsi"/>
-          <w:sz w:val="20"/>
-          <w:szCs w:val="20"/>
-        </w:rPr>
-        <w:t>Cordialement</w:t>
+          <w:rFonts w:ascii="Helvetica" w:hAnsi="Helvetica"/>
+          <w:b/>
+          <w:bCs/>
+          <w:lang w:val="fr-CA"/>
+        </w:rPr>
+        <w:t>Nplex</w:t>
       </w:r>
       <w:proofErr w:type="spellEnd"/>
       <w:r>
         <w:rPr>
-          <w:rFonts w:ascii="Helvetica" w:hAnsi="Helvetica" w:cstheme="minorHAnsi"/>
-          <w:sz w:val="20"/>
-          <w:szCs w:val="20"/>
-        </w:rPr>
-        <w:t>,</w:t>
+          <w:rFonts w:ascii="Helvetica" w:hAnsi="Helvetica"/>
+          <w:b/>
+          <w:bCs/>
+          <w:lang w:val="fr-CA"/>
+        </w:rPr>
+        <w:t> :</w:t>
       </w:r>
     </w:p>
     <w:p>
       <w:pPr>
-        <w:jc w:val="both"/>
-        <w:rPr>
-          <w:rFonts w:ascii="Helvetica" w:hAnsi="Helvetica" w:cstheme="minorHAnsi"/>
-          <w:sz w:val="20"/>
-          <w:szCs w:val="20"/>
+        <w:pStyle w:val="Default"/>
+        <w:spacing w:before="0" w:after="240" w:line="312" w:lineRule="auto"/>
+        <w:rPr>
+          <w:rFonts w:ascii="Helvetica" w:hAnsi="Helvetica"/>
+          <w:lang w:val="fr-CA"/>
         </w:rPr>
       </w:pPr>
-    </w:p>
-    <w:p>
-      <w:pPr>
-        <w:jc w:val="both"/>
-        <w:rPr>
-          <w:rFonts w:ascii="Helvetica" w:hAnsi="Helvetica" w:cstheme="minorHAnsi"/>
-          <w:sz w:val="20"/>
-          <w:szCs w:val="20"/>
-        </w:rPr>
-      </w:pPr>
-      <w:r>
-        <w:rPr>
-          <w:rFonts w:ascii="Helvetica" w:eastAsia="Helvetica" w:hAnsi="Helvetica" w:cs="Helvetica"/>
-          <w:noProof/>
-          <w:sz w:val="20"/>
-          <w:szCs w:val="20"/>
-          <w:lang w:val="fr-FR"/>
-        </w:rPr>
-        <w:drawing>
-          <wp:anchor distT="152400" distB="152400" distL="152400" distR="152400" simplePos="0" relativeHeight="251658240" behindDoc="0" locked="0" layoutInCell="1" allowOverlap="1" wp14:anchorId="75E0264B" wp14:editId="332A1531">
-            <wp:simplePos x="0" y="0"/>
-            <wp:positionH relativeFrom="margin">
-              <wp:posOffset>5251846</wp:posOffset>
-            </wp:positionH>
-            <wp:positionV relativeFrom="line">
-              <wp:posOffset>1255549</wp:posOffset>
-            </wp:positionV>
-            <wp:extent cx="1460104" cy="414922"/>
-            <wp:effectExtent l="0" t="0" r="0" b="0"/>
-            <wp:wrapThrough wrapText="bothSides" distL="152400" distR="152400">
-              <wp:wrapPolygon edited="1">
-                <wp:start x="0" y="0"/>
-                <wp:lineTo x="21600" y="0"/>
-                <wp:lineTo x="21600" y="21600"/>
-                <wp:lineTo x="0" y="21600"/>
-                <wp:lineTo x="0" y="0"/>
-              </wp:wrapPolygon>
-            </wp:wrapThrough>
-            <wp:docPr id="1073741827" name="officeArt object"/>
-            <wp:cNvGraphicFramePr/>
-            <a:graphic xmlns:a="http://schemas.openxmlformats.org/drawingml/2006/main">
-              <a:graphicData uri="http://schemas.openxmlformats.org/drawingml/2006/picture">
-                <pic:pic xmlns:pic="http://schemas.openxmlformats.org/drawingml/2006/picture">
-                  <pic:nvPicPr>
-                    <pic:cNvPr id="1073741827" name="pasted-image.png"/>
-                    <pic:cNvPicPr>
-                      <a:picLocks noChangeAspect="1"/>
-                    </pic:cNvPicPr>
-                  </pic:nvPicPr>
-                  <pic:blipFill>
-                    <a:blip r:embed="rId9"/>
-                    <a:stretch>
-                      <a:fillRect/>
-                    </a:stretch>
-                  </pic:blipFill>
-                  <pic:spPr>
-                    <a:xfrm>
-                      <a:off x="0" y="0"/>
-                      <a:ext cx="1460104" cy="414922"/>
-                    </a:xfrm>
-                    <a:prstGeom prst="rect">
-                      <a:avLst/>
-                    </a:prstGeom>
-                    <a:ln w="12700" cap="flat">
-                      <a:noFill/>
-                      <a:miter lim="400000"/>
-                    </a:ln>
-                    <a:effectLst/>
-                  </pic:spPr>
-                </pic:pic>
-              </a:graphicData>
-            </a:graphic>
-          </wp:anchor>
-        </w:drawing>
+      <w:r>
+        <w:rPr>
+          <w:rFonts w:ascii="Helvetica" w:hAnsi="Helvetica"/>
+          <w:lang w:val="fr-CA"/>
+        </w:rPr>
+        <w:t xml:space="preserve">Roxane </w:t>
+      </w:r>
+      <w:proofErr w:type="spellStart"/>
+      <w:r>
+        <w:rPr>
+          <w:rFonts w:ascii="Helvetica" w:hAnsi="Helvetica"/>
+          <w:lang w:val="fr-CA"/>
+        </w:rPr>
+        <w:t>Kasprzyk</w:t>
+      </w:r>
+      <w:proofErr w:type="spellEnd"/>
+      <w:r>
+        <w:rPr>
+          <w:rFonts w:ascii="Helvetica" w:hAnsi="Helvetica"/>
+          <w:lang w:val="fr-CA"/>
+        </w:rPr>
+        <w:br/>
+        <w:t>roxane.kasprzyk@umontreal.ca</w:t>
+      </w:r>
+      <w:r>
+        <w:rPr>
+          <w:rFonts w:ascii="Helvetica" w:hAnsi="Helvetica"/>
+          <w:lang w:val="fr-CA"/>
+        </w:rPr>
+        <w:br/>
+        <w:t>(514) 343-6111, poste 0232</w:t>
       </w:r>
     </w:p>
     <w:sectPr>
-      <w:headerReference w:type="default" r:id="rId10"/>
-      <w:footerReference w:type="default" r:id="rId11"/>
+      <w:headerReference w:type="even" r:id="rId10"/>
+      <w:headerReference w:type="default" r:id="rId11"/>
+      <w:footerReference w:type="default" r:id="rId12"/>
+      <w:headerReference w:type="first" r:id="rId13"/>
+      <w:footerReference w:type="first" r:id="rId14"/>
       <w:pgSz w:w="12240" w:h="15840"/>
-      <w:pgMar w:top="850" w:right="850" w:bottom="850" w:left="850" w:header="850" w:footer="850" w:gutter="0"/>
+      <w:pgMar w:top="851" w:right="851" w:bottom="851" w:left="851" w:header="851" w:footer="851" w:gutter="0"/>
       <w:cols w:space="720"/>
+      <w:titlePg/>
+      <w:docGrid w:linePitch="326"/>
     </w:sectPr>
   </w:body>
 </w:document>
@@ -910,9 +680,6 @@
         <w:continuationSeparator/>
       </w:r>
     </w:p>
-  </w:endnote>
-  <w:endnote w:type="continuationNotice" w:id="1">
-    <w:p/>
   </w:endnote>
 </w:endnotes>
 </file>
@@ -924,20 +691,76 @@
       <w:pStyle w:val="Default"/>
       <w:spacing w:before="0"/>
       <w:rPr>
-        <w:rFonts w:ascii="Helvetica" w:eastAsia="Neue Haas Grotesk Display Pro 7" w:hAnsi="Helvetica" w:cs="Helvetica"/>
+        <w:rFonts w:ascii="Neue Haas Grotesk Text Pro" w:eastAsia="NeueHaasGroteskDisp Pro" w:hAnsi="Neue Haas Grotesk Text Pro" w:cs="NeueHaasGroteskDisp Pro"/>
+        <w:b/>
+        <w:bCs/>
         <w:spacing w:val="3"/>
         <w:sz w:val="14"/>
         <w:szCs w:val="14"/>
+        <w:lang w:val="fr-CA"/>
       </w:rPr>
     </w:pPr>
     <w:r>
       <w:rPr>
-        <w:rFonts w:ascii="Helvetica" w:hAnsi="Helvetica" w:cs="Helvetica"/>
+        <w:rFonts w:ascii="Neue Haas Grotesk Text Pro" w:hAnsi="Neue Haas Grotesk Text Pro"/>
+        <w:b/>
+        <w:bCs/>
         <w:spacing w:val="8"/>
         <w:sz w:val="15"/>
         <w:szCs w:val="15"/>
-      </w:rPr>
-      <w:t xml:space="preserve">SHIN KOSEKI </w:t>
+        <w:lang w:val="fr-CA"/>
+      </w:rPr>
+      <w:t>SHIN KOSEKI</w:t>
+    </w:r>
+    <w:r>
+      <w:rPr>
+        <w:rFonts w:ascii="Neue Haas Grotesk Text Pro" w:hAnsi="Neue Haas Grotesk Text Pro"/>
+        <w:b/>
+        <w:bCs/>
+        <w:spacing w:val="8"/>
+        <w:sz w:val="15"/>
+        <w:szCs w:val="15"/>
+        <w:lang w:val="fr-CA"/>
+      </w:rPr>
+      <w:t xml:space="preserve">, Prof., </w:t>
+    </w:r>
+    <w:proofErr w:type="spellStart"/>
+    <w:r>
+      <w:rPr>
+        <w:rFonts w:ascii="Neue Haas Grotesk Text Pro" w:hAnsi="Neue Haas Grotesk Text Pro"/>
+        <w:b/>
+        <w:bCs/>
+        <w:spacing w:val="8"/>
+        <w:sz w:val="15"/>
+        <w:szCs w:val="15"/>
+        <w:lang w:val="fr-CA"/>
+      </w:rPr>
+      <w:t>DSc</w:t>
+    </w:r>
+    <w:proofErr w:type="spellEnd"/>
+    <w:r>
+      <w:rPr>
+        <w:rFonts w:ascii="Neue Haas Grotesk Text Pro" w:hAnsi="Neue Haas Grotesk Text Pro"/>
+        <w:b/>
+        <w:bCs/>
+        <w:spacing w:val="8"/>
+        <w:sz w:val="15"/>
+        <w:szCs w:val="15"/>
+        <w:lang w:val="fr-CA"/>
+      </w:rPr>
+      <w:t>.</w:t>
+    </w:r>
+    <w:r>
+      <w:rPr>
+        <w:rFonts w:ascii="Neue Haas Grotesk Text Pro" w:hAnsi="Neue Haas Grotesk Text Pro"/>
+        <w:b/>
+        <w:bCs/>
+        <w:spacing w:val="8"/>
+        <w:sz w:val="15"/>
+        <w:szCs w:val="15"/>
+        <w:lang w:val="fr-CA"/>
+      </w:rPr>
+      <w:t xml:space="preserve"> </w:t>
     </w:r>
   </w:p>
   <w:p>
@@ -945,19 +768,24 @@
       <w:pStyle w:val="Default"/>
       <w:spacing w:before="0" w:line="288" w:lineRule="auto"/>
       <w:rPr>
-        <w:rFonts w:ascii="Helvetica" w:eastAsia="NeueHaasGroteskDisp Pro Md" w:hAnsi="Helvetica" w:cs="Helvetica"/>
+        <w:rFonts w:ascii="Neue Haas Grotesk Text Pro" w:eastAsia="NeueHaasGroteskDisp Pro Md" w:hAnsi="Neue Haas Grotesk Text Pro" w:cs="NeueHaasGroteskDisp Pro Md"/>
+        <w:b/>
+        <w:bCs/>
         <w:spacing w:val="5"/>
         <w:sz w:val="10"/>
         <w:szCs w:val="10"/>
+        <w:lang w:val="fr-CA"/>
       </w:rPr>
     </w:pPr>
     <w:r>
       <w:rPr>
-        <w:rFonts w:ascii="Helvetica" w:hAnsi="Helvetica" w:cs="Helvetica"/>
+        <w:rFonts w:ascii="Neue Haas Grotesk Text Pro" w:hAnsi="Neue Haas Grotesk Text Pro"/>
+        <w:b/>
+        <w:bCs/>
         <w:spacing w:val="5"/>
         <w:sz w:val="10"/>
         <w:szCs w:val="10"/>
-        <w:lang w:val="fr-FR"/>
+        <w:lang w:val="fr-CA"/>
       </w:rPr>
       <w:t>Titulaire de la chaire</w:t>
     </w:r>
@@ -967,59 +795,51 @@
       <w:pStyle w:val="Default"/>
       <w:spacing w:before="0" w:line="288" w:lineRule="auto"/>
       <w:rPr>
-        <w:rFonts w:ascii="Helvetica" w:eastAsia="NeueHaasGroteskDisp Pro Md" w:hAnsi="Helvetica" w:cs="Helvetica"/>
+        <w:rFonts w:ascii="NeueHaasGroteskDisp Pro Md" w:eastAsia="NeueHaasGroteskDisp Pro Md" w:hAnsi="NeueHaasGroteskDisp Pro Md" w:cs="NeueHaasGroteskDisp Pro Md"/>
         <w:spacing w:val="5"/>
         <w:sz w:val="10"/>
         <w:szCs w:val="10"/>
+        <w:lang w:val="fr-CA"/>
       </w:rPr>
     </w:pPr>
     <w:r>
       <w:rPr>
-        <w:rFonts w:ascii="Helvetica" w:eastAsia="NeueHaasGroteskDisp Pro Md" w:hAnsi="Helvetica" w:cs="Helvetica"/>
+        <w:rFonts w:ascii="NeueHaasGroteskDisp Pro Md" w:eastAsia="NeueHaasGroteskDisp Pro Md" w:hAnsi="NeueHaasGroteskDisp Pro Md" w:cs="NeueHaasGroteskDisp Pro Md"/>
         <w:spacing w:val="5"/>
         <w:sz w:val="10"/>
         <w:szCs w:val="10"/>
-        <w:lang w:val="fr-FR"/>
+        <w:lang w:val="fr-CA"/>
       </w:rPr>
       <w:tab/>
     </w:r>
     <w:r>
       <w:rPr>
-        <w:rFonts w:ascii="Helvetica" w:eastAsia="NeueHaasGroteskDisp Pro Md" w:hAnsi="Helvetica" w:cs="Helvetica"/>
+        <w:rFonts w:ascii="NeueHaasGroteskDisp Pro Md" w:eastAsia="NeueHaasGroteskDisp Pro Md" w:hAnsi="NeueHaasGroteskDisp Pro Md" w:cs="NeueHaasGroteskDisp Pro Md"/>
         <w:spacing w:val="5"/>
         <w:sz w:val="10"/>
         <w:szCs w:val="10"/>
-        <w:lang w:val="fr-FR"/>
+        <w:lang w:val="fr-CA"/>
       </w:rPr>
       <w:tab/>
     </w:r>
     <w:r>
       <w:rPr>
-        <w:rFonts w:ascii="Helvetica" w:eastAsia="NeueHaasGroteskDisp Pro Md" w:hAnsi="Helvetica" w:cs="Helvetica"/>
+        <w:rFonts w:ascii="NeueHaasGroteskDisp Pro Md" w:eastAsia="NeueHaasGroteskDisp Pro Md" w:hAnsi="NeueHaasGroteskDisp Pro Md" w:cs="NeueHaasGroteskDisp Pro Md"/>
         <w:spacing w:val="5"/>
         <w:sz w:val="10"/>
         <w:szCs w:val="10"/>
-        <w:lang w:val="fr-FR"/>
+        <w:lang w:val="fr-CA"/>
       </w:rPr>
       <w:tab/>
-      <w:t xml:space="preserve">                 </w:t>
-    </w:r>
-    <w:r>
-      <w:rPr>
-        <w:rFonts w:ascii="Helvetica" w:eastAsia="NeueHaasGroteskDisp Pro Md" w:hAnsi="Helvetica" w:cs="Helvetica"/>
+      <w:t xml:space="preserve">                  </w:t>
+    </w:r>
+    <w:r>
+      <w:rPr>
+        <w:rFonts w:ascii="NeueHaasGroteskDisp Pro Md" w:hAnsi="NeueHaasGroteskDisp Pro Md"/>
         <w:spacing w:val="5"/>
         <w:sz w:val="10"/>
         <w:szCs w:val="10"/>
-        <w:lang w:val="fr-FR"/>
-      </w:rPr>
-      <w:tab/>
-    </w:r>
-    <w:r>
-      <w:rPr>
-        <w:rFonts w:ascii="Helvetica" w:hAnsi="Helvetica" w:cs="Helvetica"/>
-        <w:spacing w:val="5"/>
-        <w:sz w:val="10"/>
-        <w:szCs w:val="10"/>
+        <w:lang w:val="fr-CA"/>
       </w:rPr>
       <w:t>Adresse postale</w:t>
     </w:r>
@@ -1029,130 +849,185 @@
       <w:pStyle w:val="Default"/>
       <w:spacing w:before="0" w:line="288" w:lineRule="auto"/>
       <w:rPr>
-        <w:rFonts w:ascii="Helvetica" w:eastAsia="NeueHaasGroteskDisp Pro Md" w:hAnsi="Helvetica" w:cs="Helvetica"/>
+        <w:rFonts w:ascii="NeueHaasGroteskDisp Pro Md" w:eastAsia="NeueHaasGroteskDisp Pro Md" w:hAnsi="NeueHaasGroteskDisp Pro Md" w:cs="NeueHaasGroteskDisp Pro Md"/>
         <w:spacing w:val="2"/>
         <w:sz w:val="12"/>
         <w:szCs w:val="12"/>
+        <w:lang w:val="fr-CA"/>
       </w:rPr>
     </w:pPr>
     <w:r>
       <w:rPr>
-        <w:rFonts w:ascii="Helvetica" w:hAnsi="Helvetica" w:cs="Helvetica"/>
+        <w:noProof/>
+        <w:lang w:val="fr-CA"/>
+      </w:rPr>
+      <w:drawing>
+        <wp:anchor distT="152400" distB="152400" distL="152400" distR="152400" simplePos="0" relativeHeight="251658240" behindDoc="1" locked="0" layoutInCell="1" allowOverlap="1" wp14:anchorId="645F6522" wp14:editId="0D6A7EAC">
+          <wp:simplePos x="0" y="0"/>
+          <wp:positionH relativeFrom="page">
+            <wp:posOffset>4281011</wp:posOffset>
+          </wp:positionH>
+          <wp:positionV relativeFrom="page">
+            <wp:posOffset>9102090</wp:posOffset>
+          </wp:positionV>
+          <wp:extent cx="1278878" cy="388834"/>
+          <wp:effectExtent l="0" t="0" r="0" b="0"/>
+          <wp:wrapNone/>
+          <wp:docPr id="12" name="Picture 12"/>
+          <wp:cNvGraphicFramePr/>
+          <a:graphic xmlns:a="http://schemas.openxmlformats.org/drawingml/2006/main">
+            <a:graphicData uri="http://schemas.openxmlformats.org/drawingml/2006/picture">
+              <pic:pic xmlns:pic="http://schemas.openxmlformats.org/drawingml/2006/picture">
+                <pic:nvPicPr>
+                  <pic:cNvPr id="1073741825" name="pasted-image.png"/>
+                  <pic:cNvPicPr>
+                    <a:picLocks noChangeAspect="1"/>
+                  </pic:cNvPicPr>
+                </pic:nvPicPr>
+                <pic:blipFill>
+                  <a:blip r:embed="rId1"/>
+                  <a:stretch>
+                    <a:fillRect/>
+                  </a:stretch>
+                </pic:blipFill>
+                <pic:spPr>
+                  <a:xfrm>
+                    <a:off x="0" y="0"/>
+                    <a:ext cx="1278878" cy="388834"/>
+                  </a:xfrm>
+                  <a:prstGeom prst="rect">
+                    <a:avLst/>
+                  </a:prstGeom>
+                  <a:ln w="12700" cap="flat">
+                    <a:noFill/>
+                    <a:miter lim="400000"/>
+                  </a:ln>
+                  <a:effectLst/>
+                </pic:spPr>
+              </pic:pic>
+            </a:graphicData>
+          </a:graphic>
+        </wp:anchor>
+      </w:drawing>
+    </w:r>
+    <w:r>
+      <w:rPr>
+        <w:rFonts w:ascii="Helvetica" w:eastAsia="Helvetica" w:hAnsi="Helvetica" w:cs="Helvetica"/>
+        <w:noProof/>
+        <w:sz w:val="20"/>
+        <w:szCs w:val="20"/>
+        <w:lang w:val="fr-CA"/>
+      </w:rPr>
+      <w:drawing>
+        <wp:anchor distT="0" distB="0" distL="114300" distR="114300" simplePos="0" relativeHeight="251660288" behindDoc="0" locked="0" layoutInCell="1" allowOverlap="1" wp14:anchorId="13C6FDB1" wp14:editId="4F9EC87E">
+          <wp:simplePos x="0" y="0"/>
+          <wp:positionH relativeFrom="column">
+            <wp:posOffset>5137207</wp:posOffset>
+          </wp:positionH>
+          <wp:positionV relativeFrom="paragraph">
+            <wp:posOffset>47483</wp:posOffset>
+          </wp:positionV>
+          <wp:extent cx="1459865" cy="414655"/>
+          <wp:effectExtent l="0" t="0" r="635" b="4445"/>
+          <wp:wrapNone/>
+          <wp:docPr id="13" name="Picture 13" descr="Graphical user interface, application&#10;&#10;Description automatically generated"/>
+          <wp:cNvGraphicFramePr/>
+          <a:graphic xmlns:a="http://schemas.openxmlformats.org/drawingml/2006/main">
+            <a:graphicData uri="http://schemas.openxmlformats.org/drawingml/2006/picture">
+              <pic:pic xmlns:pic="http://schemas.openxmlformats.org/drawingml/2006/picture">
+                <pic:nvPicPr>
+                  <pic:cNvPr id="1073741827" name="officeArt object" descr="Graphical user interface, application&#10;&#10;Description automatically generated"/>
+                  <pic:cNvPicPr>
+                    <a:picLocks noChangeAspect="1"/>
+                  </pic:cNvPicPr>
+                </pic:nvPicPr>
+                <pic:blipFill>
+                  <a:blip r:embed="rId2">
+                    <a:extLst>
+                      <a:ext uri="{28A0092B-C50C-407E-A947-70E740481C1C}">
+                        <a14:useLocalDpi xmlns:a14="http://schemas.microsoft.com/office/drawing/2010/main" val="0"/>
+                      </a:ext>
+                    </a:extLst>
+                  </a:blip>
+                  <a:stretch>
+                    <a:fillRect/>
+                  </a:stretch>
+                </pic:blipFill>
+                <pic:spPr>
+                  <a:xfrm>
+                    <a:off x="0" y="0"/>
+                    <a:ext cx="1459865" cy="414655"/>
+                  </a:xfrm>
+                  <a:prstGeom prst="rect">
+                    <a:avLst/>
+                  </a:prstGeom>
+                  <a:ln w="12700" cap="flat">
+                    <a:noFill/>
+                    <a:miter lim="400000"/>
+                  </a:ln>
+                  <a:effectLst/>
+                </pic:spPr>
+              </pic:pic>
+            </a:graphicData>
+          </a:graphic>
+          <wp14:sizeRelH relativeFrom="page">
+            <wp14:pctWidth>0</wp14:pctWidth>
+          </wp14:sizeRelH>
+          <wp14:sizeRelV relativeFrom="page">
+            <wp14:pctHeight>0</wp14:pctHeight>
+          </wp14:sizeRelV>
+        </wp:anchor>
+      </w:drawing>
+    </w:r>
+    <w:r>
+      <w:rPr>
+        <w:rFonts w:ascii="NeueHaasGroteskDisp Pro Md" w:hAnsi="NeueHaasGroteskDisp Pro Md"/>
         <w:spacing w:val="5"/>
         <w:sz w:val="10"/>
         <w:szCs w:val="10"/>
-        <w:lang w:val="fr-FR"/>
+        <w:lang w:val="fr-CA"/>
       </w:rPr>
       <w:t>Adresse civique</w:t>
     </w:r>
     <w:r>
       <w:rPr>
-        <w:rFonts w:ascii="Helvetica" w:eastAsia="NeueHaasGroteskDisp Pro Md" w:hAnsi="Helvetica" w:cs="Helvetica"/>
+        <w:rFonts w:ascii="NeueHaasGroteskDisp Pro Md" w:eastAsia="NeueHaasGroteskDisp Pro Md" w:hAnsi="NeueHaasGroteskDisp Pro Md" w:cs="NeueHaasGroteskDisp Pro Md"/>
         <w:spacing w:val="5"/>
         <w:sz w:val="10"/>
         <w:szCs w:val="10"/>
+        <w:lang w:val="fr-CA"/>
       </w:rPr>
       <w:tab/>
     </w:r>
     <w:r>
       <w:rPr>
-        <w:rFonts w:ascii="Helvetica" w:eastAsia="NeueHaasGroteskDisp Pro Md" w:hAnsi="Helvetica" w:cs="Helvetica"/>
+        <w:rFonts w:ascii="NeueHaasGroteskDisp Pro Md" w:eastAsia="NeueHaasGroteskDisp Pro Md" w:hAnsi="NeueHaasGroteskDisp Pro Md" w:cs="NeueHaasGroteskDisp Pro Md"/>
         <w:spacing w:val="5"/>
         <w:sz w:val="10"/>
         <w:szCs w:val="10"/>
+        <w:lang w:val="fr-CA"/>
       </w:rPr>
       <w:tab/>
     </w:r>
     <w:r>
       <w:rPr>
-        <w:rFonts w:ascii="Helvetica" w:hAnsi="Helvetica" w:cs="Helvetica"/>
+        <w:rFonts w:ascii="NeueHaasGroteskDisp Pro Md" w:hAnsi="NeueHaasGroteskDisp Pro Md"/>
         <w:spacing w:val="5"/>
         <w:sz w:val="10"/>
         <w:szCs w:val="10"/>
-      </w:rPr>
-      <w:t xml:space="preserve">              </w:t>
-    </w:r>
-    <w:r>
-      <w:rPr>
-        <w:rFonts w:ascii="Helvetica" w:hAnsi="Helvetica" w:cs="Helvetica"/>
-        <w:spacing w:val="5"/>
-        <w:sz w:val="10"/>
-        <w:szCs w:val="10"/>
-        <w:lang w:val="fr-FR"/>
-      </w:rPr>
-      <w:t xml:space="preserve">   </w:t>
-    </w:r>
-    <w:r>
-      <w:rPr>
-        <w:rFonts w:ascii="Helvetica" w:hAnsi="Helvetica" w:cs="Helvetica"/>
-        <w:spacing w:val="5"/>
-        <w:sz w:val="10"/>
-        <w:szCs w:val="10"/>
-        <w:lang w:val="fr-FR"/>
-      </w:rPr>
-      <w:tab/>
-    </w:r>
-    <w:proofErr w:type="spellStart"/>
-    <w:r>
-      <w:rPr>
-        <w:rFonts w:ascii="Helvetica" w:hAnsi="Helvetica" w:cs="Helvetica"/>
+        <w:lang w:val="fr-CA"/>
+      </w:rPr>
+      <w:t xml:space="preserve">                  </w:t>
+    </w:r>
+    <w:r>
+      <w:rPr>
+        <w:rFonts w:ascii="NEUEHAASDISPLAY-ROMAN" w:hAnsi="NEUEHAASDISPLAY-ROMAN"/>
         <w:spacing w:val="5"/>
         <w:sz w:val="13"/>
         <w:szCs w:val="13"/>
-      </w:rPr>
-      <w:t>Universit</w:t>
-    </w:r>
-    <w:proofErr w:type="spellEnd"/>
-    <w:r>
-      <w:rPr>
-        <w:rFonts w:ascii="Helvetica" w:hAnsi="Helvetica" w:cs="Helvetica"/>
-        <w:spacing w:val="5"/>
-        <w:sz w:val="13"/>
-        <w:szCs w:val="13"/>
-        <w:lang w:val="fr-FR"/>
-      </w:rPr>
-      <w:t xml:space="preserve">é </w:t>
-    </w:r>
-    <w:r>
-      <w:rPr>
-        <w:rFonts w:ascii="Helvetica" w:hAnsi="Helvetica" w:cs="Helvetica"/>
-        <w:spacing w:val="5"/>
-        <w:sz w:val="13"/>
-        <w:szCs w:val="13"/>
-        <w:lang w:val="pt-PT"/>
-      </w:rPr>
-      <w:t xml:space="preserve">de </w:t>
-    </w:r>
-    <w:proofErr w:type="spellStart"/>
-    <w:r>
-      <w:rPr>
-        <w:rFonts w:ascii="Helvetica" w:hAnsi="Helvetica" w:cs="Helvetica"/>
-        <w:spacing w:val="5"/>
-        <w:sz w:val="13"/>
-        <w:szCs w:val="13"/>
-        <w:lang w:val="pt-PT"/>
-      </w:rPr>
-      <w:t>Montr</w:t>
-    </w:r>
-    <w:proofErr w:type="spellEnd"/>
-    <w:r>
-      <w:rPr>
-        <w:rFonts w:ascii="Helvetica" w:hAnsi="Helvetica" w:cs="Helvetica"/>
-        <w:spacing w:val="5"/>
-        <w:sz w:val="13"/>
-        <w:szCs w:val="13"/>
-        <w:lang w:val="fr-FR"/>
-      </w:rPr>
-      <w:t>é</w:t>
-    </w:r>
-    <w:r>
-      <w:rPr>
-        <w:rFonts w:ascii="Helvetica" w:hAnsi="Helvetica" w:cs="Helvetica"/>
-        <w:spacing w:val="5"/>
-        <w:sz w:val="13"/>
-        <w:szCs w:val="13"/>
-      </w:rPr>
-      <w:t>al</w:t>
+        <w:lang w:val="fr-CA"/>
+      </w:rPr>
+      <w:t>Université de Montréal</w:t>
     </w:r>
   </w:p>
   <w:p>
@@ -1160,244 +1035,106 @@
       <w:pStyle w:val="Default"/>
       <w:spacing w:before="0" w:line="288" w:lineRule="auto"/>
       <w:rPr>
-        <w:rFonts w:ascii="Helvetica" w:eastAsia="NEUEHAASDISPLAY-ROMAN" w:hAnsi="Helvetica" w:cs="Helvetica"/>
+        <w:rFonts w:ascii="NEUEHAASDISPLAY-ROMAN" w:eastAsia="NEUEHAASDISPLAY-ROMAN" w:hAnsi="NEUEHAASDISPLAY-ROMAN" w:cs="NEUEHAASDISPLAY-ROMAN"/>
         <w:spacing w:val="1"/>
         <w:sz w:val="13"/>
         <w:szCs w:val="13"/>
+        <w:lang w:val="fr-CA"/>
       </w:rPr>
     </w:pPr>
     <w:r>
       <w:rPr>
-        <w:rFonts w:ascii="Helvetica" w:hAnsi="Helvetica" w:cs="Helvetica"/>
+        <w:rFonts w:ascii="NEUEHAASDISPLAY-ROMAN" w:hAnsi="NEUEHAASDISPLAY-ROMAN"/>
         <w:spacing w:val="1"/>
         <w:sz w:val="13"/>
         <w:szCs w:val="13"/>
-        <w:lang w:val="fr-FR"/>
+        <w:lang w:val="fr-CA"/>
       </w:rPr>
       <w:t>Chaire UNESCO en paysage urbain</w:t>
     </w:r>
     <w:r>
       <w:rPr>
-        <w:rFonts w:ascii="Helvetica" w:eastAsia="NEUEHAASDISPLAY-ROMAN" w:hAnsi="Helvetica" w:cs="Helvetica"/>
+        <w:rFonts w:ascii="NEUEHAASDISPLAY-ROMAN" w:eastAsia="NEUEHAASDISPLAY-ROMAN" w:hAnsi="NEUEHAASDISPLAY-ROMAN" w:cs="NEUEHAASDISPLAY-ROMAN"/>
         <w:spacing w:val="1"/>
         <w:sz w:val="13"/>
         <w:szCs w:val="13"/>
+        <w:lang w:val="fr-CA"/>
       </w:rPr>
       <w:tab/>
     </w:r>
     <w:r>
       <w:rPr>
-        <w:rFonts w:ascii="Helvetica" w:hAnsi="Helvetica" w:cs="Helvetica"/>
+        <w:rFonts w:ascii="NEUEHAASDISPLAY-ROMAN" w:hAnsi="NEUEHAASDISPLAY-ROMAN"/>
         <w:spacing w:val="1"/>
         <w:sz w:val="13"/>
         <w:szCs w:val="13"/>
-      </w:rPr>
-      <w:t xml:space="preserve">              </w:t>
-    </w:r>
-    <w:r>
-      <w:rPr>
-        <w:rFonts w:ascii="Helvetica" w:hAnsi="Helvetica" w:cs="Helvetica"/>
-        <w:spacing w:val="1"/>
-        <w:sz w:val="13"/>
-        <w:szCs w:val="13"/>
-        <w:lang w:val="fr-FR"/>
-      </w:rPr>
-      <w:t xml:space="preserve">  </w:t>
-    </w:r>
-    <w:r>
-      <w:rPr>
-        <w:rFonts w:ascii="Helvetica" w:hAnsi="Helvetica" w:cs="Helvetica"/>
-        <w:spacing w:val="1"/>
-        <w:sz w:val="13"/>
-        <w:szCs w:val="13"/>
-        <w:lang w:val="fr-FR"/>
-      </w:rPr>
-      <w:tab/>
-    </w:r>
-    <w:proofErr w:type="spellStart"/>
-    <w:r>
-      <w:rPr>
-        <w:rFonts w:ascii="Helvetica" w:hAnsi="Helvetica" w:cs="Helvetica"/>
-        <w:spacing w:val="1"/>
-        <w:sz w:val="13"/>
-        <w:szCs w:val="13"/>
-        <w:lang w:val="es-ES_tradnl"/>
-      </w:rPr>
-      <w:t>Pavillon</w:t>
-    </w:r>
-    <w:proofErr w:type="spellEnd"/>
-    <w:r>
-      <w:rPr>
-        <w:rFonts w:ascii="Helvetica" w:hAnsi="Helvetica" w:cs="Helvetica"/>
-        <w:spacing w:val="1"/>
-        <w:sz w:val="13"/>
-        <w:szCs w:val="13"/>
-        <w:lang w:val="es-ES_tradnl"/>
-      </w:rPr>
-      <w:t xml:space="preserve"> de la </w:t>
-    </w:r>
-    <w:proofErr w:type="spellStart"/>
-    <w:r>
-      <w:rPr>
-        <w:rFonts w:ascii="Helvetica" w:hAnsi="Helvetica" w:cs="Helvetica"/>
-        <w:spacing w:val="1"/>
-        <w:sz w:val="13"/>
-        <w:szCs w:val="13"/>
-        <w:lang w:val="es-ES_tradnl"/>
-      </w:rPr>
-      <w:t>Facult</w:t>
-    </w:r>
-    <w:proofErr w:type="spellEnd"/>
-    <w:r>
-      <w:rPr>
-        <w:rFonts w:ascii="Helvetica" w:hAnsi="Helvetica" w:cs="Helvetica"/>
-        <w:spacing w:val="1"/>
-        <w:sz w:val="13"/>
-        <w:szCs w:val="13"/>
-        <w:lang w:val="fr-FR"/>
-      </w:rPr>
-      <w:t>é de l</w:t>
-    </w:r>
-    <w:r>
-      <w:rPr>
-        <w:rFonts w:ascii="Helvetica" w:hAnsi="Helvetica" w:cs="Helvetica"/>
+        <w:lang w:val="fr-CA"/>
+      </w:rPr>
+      <w:t xml:space="preserve">                  Pavillon de la Faculté de l</w:t>
+    </w:r>
+    <w:r>
+      <w:rPr>
+        <w:rFonts w:ascii="NEUEHAASDISPLAY-ROMAN" w:hAnsi="NEUEHAASDISPLAY-ROMAN"/>
         <w:spacing w:val="1"/>
         <w:sz w:val="13"/>
         <w:szCs w:val="13"/>
         <w:rtl/>
+        <w:lang w:val="fr-CA"/>
       </w:rPr>
       <w:t>’</w:t>
     </w:r>
     <w:r>
       <w:rPr>
-        <w:rFonts w:ascii="Helvetica" w:hAnsi="Helvetica" w:cs="Helvetica"/>
+        <w:rFonts w:ascii="NEUEHAASDISPLAY-ROMAN" w:hAnsi="NEUEHAASDISPLAY-ROMAN"/>
         <w:spacing w:val="1"/>
         <w:sz w:val="13"/>
         <w:szCs w:val="13"/>
-      </w:rPr>
-      <w:t>am</w:t>
-    </w:r>
-    <w:proofErr w:type="spellStart"/>
-    <w:r>
-      <w:rPr>
-        <w:rFonts w:ascii="Helvetica" w:hAnsi="Helvetica" w:cs="Helvetica"/>
-        <w:spacing w:val="1"/>
-        <w:sz w:val="13"/>
-        <w:szCs w:val="13"/>
-        <w:lang w:val="fr-FR"/>
-      </w:rPr>
-      <w:t>énagement</w:t>
-    </w:r>
-    <w:proofErr w:type="spellEnd"/>
+        <w:lang w:val="fr-CA"/>
+      </w:rPr>
+      <w:t>aménagement</w:t>
+    </w:r>
   </w:p>
   <w:p>
     <w:pPr>
       <w:pStyle w:val="Default"/>
       <w:spacing w:before="0" w:line="288" w:lineRule="auto"/>
       <w:rPr>
-        <w:rFonts w:ascii="Helvetica" w:eastAsia="NEUEHAASDISPLAY-ROMAN" w:hAnsi="Helvetica" w:cs="Helvetica"/>
+        <w:rFonts w:ascii="NEUEHAASDISPLAY-ROMAN" w:eastAsia="NEUEHAASDISPLAY-ROMAN" w:hAnsi="NEUEHAASDISPLAY-ROMAN" w:cs="NEUEHAASDISPLAY-ROMAN"/>
         <w:spacing w:val="1"/>
         <w:sz w:val="13"/>
         <w:szCs w:val="13"/>
+        <w:lang w:val="fr-CA"/>
       </w:rPr>
     </w:pPr>
     <w:r>
       <w:rPr>
-        <w:rFonts w:ascii="Helvetica" w:hAnsi="Helvetica" w:cs="Helvetica"/>
+        <w:rFonts w:ascii="NEUEHAASDISPLAY-ROMAN" w:hAnsi="NEUEHAASDISPLAY-ROMAN"/>
         <w:spacing w:val="1"/>
         <w:sz w:val="13"/>
         <w:szCs w:val="13"/>
-      </w:rPr>
-      <w:t xml:space="preserve">2940, </w:t>
-    </w:r>
-    <w:proofErr w:type="spellStart"/>
-    <w:r>
-      <w:rPr>
-        <w:rFonts w:ascii="Helvetica" w:hAnsi="Helvetica" w:cs="Helvetica"/>
+        <w:lang w:val="fr-CA"/>
+      </w:rPr>
+      <w:t>2940, ch. de la Côte-Ste-Catherine</w:t>
+    </w:r>
+    <w:r>
+      <w:rPr>
+        <w:rFonts w:ascii="NEUEHAASDISPLAY-ROMAN" w:eastAsia="NEUEHAASDISPLAY-ROMAN" w:hAnsi="NEUEHAASDISPLAY-ROMAN" w:cs="NEUEHAASDISPLAY-ROMAN"/>
         <w:spacing w:val="1"/>
         <w:sz w:val="13"/>
         <w:szCs w:val="13"/>
-      </w:rPr>
-      <w:t>ch</w:t>
-    </w:r>
-    <w:proofErr w:type="spellEnd"/>
-    <w:r>
-      <w:rPr>
-        <w:rFonts w:ascii="Helvetica" w:hAnsi="Helvetica" w:cs="Helvetica"/>
+        <w:lang w:val="fr-CA"/>
+      </w:rPr>
+      <w:tab/>
+    </w:r>
+    <w:r>
+      <w:rPr>
+        <w:rFonts w:ascii="NEUEHAASDISPLAY-ROMAN" w:hAnsi="NEUEHAASDISPLAY-ROMAN"/>
         <w:spacing w:val="1"/>
         <w:sz w:val="13"/>
         <w:szCs w:val="13"/>
-      </w:rPr>
-      <w:t xml:space="preserve">. de la </w:t>
-    </w:r>
-    <w:proofErr w:type="spellStart"/>
-    <w:r>
-      <w:rPr>
-        <w:rFonts w:ascii="Helvetica" w:hAnsi="Helvetica" w:cs="Helvetica"/>
-        <w:spacing w:val="1"/>
-        <w:sz w:val="13"/>
-        <w:szCs w:val="13"/>
-      </w:rPr>
-      <w:t>Cô</w:t>
-    </w:r>
-    <w:proofErr w:type="spellEnd"/>
-    <w:r>
-      <w:rPr>
-        <w:rFonts w:ascii="Helvetica" w:hAnsi="Helvetica" w:cs="Helvetica"/>
-        <w:spacing w:val="1"/>
-        <w:sz w:val="13"/>
-        <w:szCs w:val="13"/>
-        <w:lang w:val="fr-CA"/>
-      </w:rPr>
-      <w:t>te-Ste-Catherine</w:t>
-    </w:r>
-    <w:r>
-      <w:rPr>
-        <w:rFonts w:ascii="Helvetica" w:eastAsia="NEUEHAASDISPLAY-ROMAN" w:hAnsi="Helvetica" w:cs="Helvetica"/>
-        <w:spacing w:val="1"/>
-        <w:sz w:val="13"/>
-        <w:szCs w:val="13"/>
-      </w:rPr>
-      <w:tab/>
-    </w:r>
-    <w:r>
-      <w:rPr>
-        <w:rFonts w:ascii="Helvetica" w:hAnsi="Helvetica" w:cs="Helvetica"/>
-        <w:spacing w:val="1"/>
-        <w:sz w:val="13"/>
-        <w:szCs w:val="13"/>
-      </w:rPr>
-      <w:t xml:space="preserve">              </w:t>
-    </w:r>
-    <w:r>
-      <w:rPr>
-        <w:rFonts w:ascii="Helvetica" w:hAnsi="Helvetica" w:cs="Helvetica"/>
-        <w:spacing w:val="1"/>
-        <w:sz w:val="13"/>
-        <w:szCs w:val="13"/>
-        <w:lang w:val="fr-FR"/>
-      </w:rPr>
-      <w:t xml:space="preserve">  </w:t>
-    </w:r>
-    <w:r>
-      <w:rPr>
-        <w:rFonts w:ascii="Helvetica" w:hAnsi="Helvetica" w:cs="Helvetica"/>
-        <w:spacing w:val="1"/>
-        <w:sz w:val="13"/>
-        <w:szCs w:val="13"/>
-        <w:lang w:val="fr-FR"/>
-      </w:rPr>
-      <w:tab/>
-    </w:r>
-    <w:r>
-      <w:rPr>
-        <w:rFonts w:ascii="Helvetica" w:hAnsi="Helvetica" w:cs="Helvetica"/>
-        <w:spacing w:val="1"/>
-        <w:sz w:val="13"/>
-        <w:szCs w:val="13"/>
-        <w:lang w:val="fr-FR"/>
-      </w:rPr>
-      <w:t>CP 6128 Succursale Centre-ville</w:t>
+        <w:lang w:val="fr-CA"/>
+      </w:rPr>
+      <w:t xml:space="preserve">                  CP 6128 Succursale Centre-ville</w:t>
     </w:r>
   </w:p>
   <w:p>
@@ -1405,167 +1142,509 @@
       <w:pStyle w:val="Default"/>
       <w:spacing w:before="0" w:line="288" w:lineRule="auto"/>
       <w:rPr>
-        <w:rFonts w:ascii="Helvetica" w:hAnsi="Helvetica" w:cs="Helvetica"/>
+        <w:lang w:val="fr-CA"/>
       </w:rPr>
     </w:pPr>
-    <w:proofErr w:type="spellStart"/>
-    <w:r>
-      <w:rPr>
-        <w:rFonts w:ascii="Helvetica" w:hAnsi="Helvetica" w:cs="Helvetica"/>
+    <w:r>
+      <w:rPr>
+        <w:rFonts w:ascii="NEUEHAASDISPLAY-ROMAN" w:hAnsi="NEUEHAASDISPLAY-ROMAN"/>
         <w:spacing w:val="1"/>
         <w:sz w:val="13"/>
         <w:szCs w:val="13"/>
-      </w:rPr>
-      <w:t>Montr</w:t>
-    </w:r>
-    <w:proofErr w:type="spellEnd"/>
-    <w:r>
-      <w:rPr>
-        <w:rFonts w:ascii="Helvetica" w:hAnsi="Helvetica" w:cs="Helvetica"/>
+        <w:lang w:val="fr-CA"/>
+      </w:rPr>
+      <w:t>Montréal (Québec) H3T 1B9 CANADA</w:t>
+    </w:r>
+    <w:r>
+      <w:rPr>
+        <w:rFonts w:ascii="NEUEHAASDISPLAY-ROMAN" w:eastAsia="NEUEHAASDISPLAY-ROMAN" w:hAnsi="NEUEHAASDISPLAY-ROMAN" w:cs="NEUEHAASDISPLAY-ROMAN"/>
         <w:spacing w:val="1"/>
         <w:sz w:val="13"/>
         <w:szCs w:val="13"/>
-        <w:lang w:val="fr-FR"/>
-      </w:rPr>
-      <w:t>é</w:t>
-    </w:r>
-    <w:r>
-      <w:rPr>
-        <w:rFonts w:ascii="Helvetica" w:hAnsi="Helvetica" w:cs="Helvetica"/>
+        <w:lang w:val="fr-CA"/>
+      </w:rPr>
+      <w:tab/>
+    </w:r>
+    <w:r>
+      <w:rPr>
+        <w:rFonts w:ascii="NEUEHAASDISPLAY-ROMAN" w:hAnsi="NEUEHAASDISPLAY-ROMAN"/>
         <w:spacing w:val="1"/>
         <w:sz w:val="13"/>
         <w:szCs w:val="13"/>
-        <w:lang w:val="pt-PT"/>
-      </w:rPr>
-      <w:t>al (</w:t>
+        <w:lang w:val="fr-CA"/>
+      </w:rPr>
+      <w:t xml:space="preserve">                  Montréal (Québec) H3C 3J7 CANADA</w:t>
+    </w:r>
+  </w:p>
+</w:ftr>
+</file>
+
+<file path=word/footer2.xml><?xml version="1.0" encoding="utf-8"?>
+<w:ftr xmlns:wpc="http://schemas.microsoft.com/office/word/2010/wordprocessingCanvas" xmlns:cx="http://schemas.microsoft.com/office/drawing/2014/chartex" xmlns:cx1="http://schemas.microsoft.com/office/drawing/2015/9/8/chartex" xmlns:cx2="http://schemas.microsoft.com/office/drawing/2015/10/21/chartex" xmlns:cx3="http://schemas.microsoft.com/office/drawing/2016/5/9/chartex" xmlns:cx4="http://schemas.microsoft.com/office/drawing/2016/5/10/chartex" xmlns:cx5="http://schemas.microsoft.com/office/drawing/2016/5/11/chartex" xmlns:cx6="http://schemas.microsoft.com/office/drawing/2016/5/12/chartex" xmlns:cx7="http://schemas.microsoft.com/office/drawing/2016/5/13/chartex" xmlns:cx8="http://schemas.microsoft.com/office/drawing/2016/5/14/chartex" xmlns:mc="http://schemas.openxmlformats.org/markup-compatibility/2006" xmlns:aink="http://schemas.microsoft.com/office/drawing/2016/ink" xmlns:am3d="http://schemas.microsoft.com/office/drawing/2017/model3d" xmlns:o="urn:schemas-microsoft-com:office:office" xmlns:oel="http://schemas.microsoft.com/office/2019/extlst" xmlns:r="http://schemas.openxmlformats.org/officeDocument/2006/relationships" xmlns:m="http://schemas.openxmlformats.org/officeDocument/2006/math" xmlns:v="urn:schemas-microsoft-com:vml" xmlns:wp14="http://schemas.microsoft.com/office/word/2010/wordprocessingDrawing" xmlns:wp="http://schemas.openxmlformats.org/drawingml/2006/wordprocessingDrawing" xmlns:w10="urn:schemas-microsoft-com:office:word" xmlns:w="http://schemas.openxmlformats.org/wordprocessingml/2006/main" xmlns:w14="http://schemas.microsoft.com/office/word/2010/wordml" xmlns:w15="http://schemas.microsoft.com/office/word/2012/wordml" xmlns:w16cex="http://schemas.microsoft.com/office/word/2018/wordml/cex" xmlns:w16cid="http://schemas.microsoft.com/office/word/2016/wordml/cid" xmlns:w16="http://schemas.microsoft.com/office/word/2018/wordml" xmlns:w16sdtdh="http://schemas.microsoft.com/office/word/2020/wordml/sdtdatahash" xmlns:w16se="http://schemas.microsoft.com/office/word/2015/wordml/symex" xmlns:wpg="http://schemas.microsoft.com/office/word/2010/wordprocessingGroup" xmlns:wpi="http://schemas.microsoft.com/office/word/2010/wordprocessingInk" xmlns:wne="http://schemas.microsoft.com/office/word/2006/wordml" xmlns:wps="http://schemas.microsoft.com/office/word/2010/wordprocessingShape" mc:Ignorable="w14 w15 w16se w16cid w16 w16cex w16sdtdh wp14">
+  <w:p>
+    <w:pPr>
+      <w:pStyle w:val="Default"/>
+      <w:spacing w:before="0"/>
+      <w:rPr>
+        <w:rFonts w:ascii="Neue Haas Grotesk Text Pro" w:eastAsia="NeueHaasGroteskDisp Pro" w:hAnsi="Neue Haas Grotesk Text Pro" w:cs="NeueHaasGroteskDisp Pro"/>
+        <w:b/>
+        <w:bCs/>
+        <w:spacing w:val="3"/>
+        <w:sz w:val="14"/>
+        <w:szCs w:val="14"/>
+        <w:lang w:val="fr-CA"/>
+      </w:rPr>
+    </w:pPr>
+    <w:r>
+      <w:rPr>
+        <w:rFonts w:ascii="Neue Haas Grotesk Text Pro" w:hAnsi="Neue Haas Grotesk Text Pro"/>
+        <w:b/>
+        <w:bCs/>
+        <w:spacing w:val="8"/>
+        <w:sz w:val="15"/>
+        <w:szCs w:val="15"/>
+        <w:lang w:val="fr-CA"/>
+      </w:rPr>
+      <w:t xml:space="preserve">SHIN KOSEKI, Prof., </w:t>
     </w:r>
     <w:proofErr w:type="spellStart"/>
     <w:r>
       <w:rPr>
-        <w:rFonts w:ascii="Helvetica" w:hAnsi="Helvetica" w:cs="Helvetica"/>
+        <w:rFonts w:ascii="Neue Haas Grotesk Text Pro" w:hAnsi="Neue Haas Grotesk Text Pro"/>
+        <w:b/>
+        <w:bCs/>
+        <w:spacing w:val="8"/>
+        <w:sz w:val="15"/>
+        <w:szCs w:val="15"/>
+        <w:lang w:val="fr-CA"/>
+      </w:rPr>
+      <w:t>DSc</w:t>
+    </w:r>
+    <w:proofErr w:type="spellEnd"/>
+    <w:r>
+      <w:rPr>
+        <w:rFonts w:ascii="Neue Haas Grotesk Text Pro" w:hAnsi="Neue Haas Grotesk Text Pro"/>
+        <w:b/>
+        <w:bCs/>
+        <w:spacing w:val="8"/>
+        <w:sz w:val="15"/>
+        <w:szCs w:val="15"/>
+        <w:lang w:val="fr-CA"/>
+      </w:rPr>
+      <w:t xml:space="preserve">. </w:t>
+    </w:r>
+  </w:p>
+  <w:p>
+    <w:pPr>
+      <w:pStyle w:val="Default"/>
+      <w:spacing w:before="0" w:line="288" w:lineRule="auto"/>
+      <w:rPr>
+        <w:rFonts w:ascii="Neue Haas Grotesk Text Pro" w:eastAsia="NeueHaasGroteskDisp Pro Md" w:hAnsi="Neue Haas Grotesk Text Pro" w:cs="NeueHaasGroteskDisp Pro Md"/>
+        <w:b/>
+        <w:bCs/>
+        <w:spacing w:val="5"/>
+        <w:sz w:val="10"/>
+        <w:szCs w:val="10"/>
+        <w:lang w:val="fr-CA"/>
+      </w:rPr>
+    </w:pPr>
+    <w:r>
+      <w:rPr>
+        <w:rFonts w:ascii="Neue Haas Grotesk Text Pro" w:hAnsi="Neue Haas Grotesk Text Pro"/>
+        <w:b/>
+        <w:bCs/>
+        <w:spacing w:val="5"/>
+        <w:sz w:val="10"/>
+        <w:szCs w:val="10"/>
+        <w:lang w:val="fr-CA"/>
+      </w:rPr>
+      <w:t>Titulaire de la chaire</w:t>
+    </w:r>
+  </w:p>
+  <w:p>
+    <w:pPr>
+      <w:pStyle w:val="Default"/>
+      <w:spacing w:before="0" w:line="288" w:lineRule="auto"/>
+      <w:rPr>
+        <w:rFonts w:ascii="NeueHaasGroteskDisp Pro Md" w:eastAsia="NeueHaasGroteskDisp Pro Md" w:hAnsi="NeueHaasGroteskDisp Pro Md" w:cs="NeueHaasGroteskDisp Pro Md"/>
+        <w:spacing w:val="5"/>
+        <w:sz w:val="10"/>
+        <w:szCs w:val="10"/>
+        <w:lang w:val="fr-CA"/>
+      </w:rPr>
+    </w:pPr>
+    <w:r>
+      <w:rPr>
+        <w:rFonts w:ascii="NeueHaasGroteskDisp Pro Md" w:eastAsia="NeueHaasGroteskDisp Pro Md" w:hAnsi="NeueHaasGroteskDisp Pro Md" w:cs="NeueHaasGroteskDisp Pro Md"/>
+        <w:spacing w:val="5"/>
+        <w:sz w:val="10"/>
+        <w:szCs w:val="10"/>
+        <w:lang w:val="fr-CA"/>
+      </w:rPr>
+      <w:tab/>
+    </w:r>
+    <w:r>
+      <w:rPr>
+        <w:rFonts w:ascii="NeueHaasGroteskDisp Pro Md" w:eastAsia="NeueHaasGroteskDisp Pro Md" w:hAnsi="NeueHaasGroteskDisp Pro Md" w:cs="NeueHaasGroteskDisp Pro Md"/>
+        <w:spacing w:val="5"/>
+        <w:sz w:val="10"/>
+        <w:szCs w:val="10"/>
+        <w:lang w:val="fr-CA"/>
+      </w:rPr>
+      <w:tab/>
+    </w:r>
+    <w:r>
+      <w:rPr>
+        <w:rFonts w:ascii="NeueHaasGroteskDisp Pro Md" w:eastAsia="NeueHaasGroteskDisp Pro Md" w:hAnsi="NeueHaasGroteskDisp Pro Md" w:cs="NeueHaasGroteskDisp Pro Md"/>
+        <w:spacing w:val="5"/>
+        <w:sz w:val="10"/>
+        <w:szCs w:val="10"/>
+        <w:lang w:val="fr-CA"/>
+      </w:rPr>
+      <w:tab/>
+      <w:t xml:space="preserve">                  </w:t>
+    </w:r>
+    <w:r>
+      <w:rPr>
+        <w:rFonts w:ascii="NeueHaasGroteskDisp Pro Md" w:hAnsi="NeueHaasGroteskDisp Pro Md"/>
+        <w:spacing w:val="5"/>
+        <w:sz w:val="10"/>
+        <w:szCs w:val="10"/>
+        <w:lang w:val="fr-CA"/>
+      </w:rPr>
+      <w:t>Adresse postale</w:t>
+    </w:r>
+  </w:p>
+  <w:p>
+    <w:pPr>
+      <w:pStyle w:val="Default"/>
+      <w:spacing w:before="0" w:line="288" w:lineRule="auto"/>
+      <w:rPr>
+        <w:rFonts w:ascii="NeueHaasGroteskDisp Pro Md" w:eastAsia="NeueHaasGroteskDisp Pro Md" w:hAnsi="NeueHaasGroteskDisp Pro Md" w:cs="NeueHaasGroteskDisp Pro Md"/>
+        <w:spacing w:val="2"/>
+        <w:sz w:val="12"/>
+        <w:szCs w:val="12"/>
+        <w:lang w:val="fr-CA"/>
+      </w:rPr>
+    </w:pPr>
+    <w:r>
+      <w:rPr>
+        <w:noProof/>
+        <w:lang w:val="fr-CA"/>
+      </w:rPr>
+      <w:drawing>
+        <wp:anchor distT="152400" distB="152400" distL="152400" distR="152400" simplePos="0" relativeHeight="251666432" behindDoc="1" locked="0" layoutInCell="1" allowOverlap="1" wp14:anchorId="26FF31F3" wp14:editId="09C08D51">
+          <wp:simplePos x="0" y="0"/>
+          <wp:positionH relativeFrom="page">
+            <wp:posOffset>4261644</wp:posOffset>
+          </wp:positionH>
+          <wp:positionV relativeFrom="page">
+            <wp:posOffset>9071452</wp:posOffset>
+          </wp:positionV>
+          <wp:extent cx="1278878" cy="388834"/>
+          <wp:effectExtent l="0" t="0" r="0" b="0"/>
+          <wp:wrapNone/>
+          <wp:docPr id="15" name="Picture 15" descr="Text&#10;&#10;Description automatically generated"/>
+          <wp:cNvGraphicFramePr/>
+          <a:graphic xmlns:a="http://schemas.openxmlformats.org/drawingml/2006/main">
+            <a:graphicData uri="http://schemas.openxmlformats.org/drawingml/2006/picture">
+              <pic:pic xmlns:pic="http://schemas.openxmlformats.org/drawingml/2006/picture">
+                <pic:nvPicPr>
+                  <pic:cNvPr id="6" name="Picture 6" descr="Text&#10;&#10;Description automatically generated"/>
+                  <pic:cNvPicPr>
+                    <a:picLocks noChangeAspect="1"/>
+                  </pic:cNvPicPr>
+                </pic:nvPicPr>
+                <pic:blipFill>
+                  <a:blip r:embed="rId1"/>
+                  <a:stretch>
+                    <a:fillRect/>
+                  </a:stretch>
+                </pic:blipFill>
+                <pic:spPr>
+                  <a:xfrm>
+                    <a:off x="0" y="0"/>
+                    <a:ext cx="1278878" cy="388834"/>
+                  </a:xfrm>
+                  <a:prstGeom prst="rect">
+                    <a:avLst/>
+                  </a:prstGeom>
+                  <a:ln w="12700" cap="flat">
+                    <a:noFill/>
+                    <a:miter lim="400000"/>
+                  </a:ln>
+                  <a:effectLst/>
+                </pic:spPr>
+              </pic:pic>
+            </a:graphicData>
+          </a:graphic>
+        </wp:anchor>
+      </w:drawing>
+    </w:r>
+    <w:r>
+      <w:rPr>
+        <w:rFonts w:ascii="Helvetica" w:eastAsia="Helvetica" w:hAnsi="Helvetica" w:cs="Helvetica"/>
+        <w:noProof/>
+        <w:sz w:val="20"/>
+        <w:szCs w:val="20"/>
+        <w:lang w:val="fr-CA"/>
+      </w:rPr>
+      <w:drawing>
+        <wp:anchor distT="0" distB="0" distL="114300" distR="114300" simplePos="0" relativeHeight="251664384" behindDoc="0" locked="0" layoutInCell="1" allowOverlap="1" wp14:anchorId="66A44CB3" wp14:editId="49E5578C">
+          <wp:simplePos x="0" y="0"/>
+          <wp:positionH relativeFrom="column">
+            <wp:posOffset>5137207</wp:posOffset>
+          </wp:positionH>
+          <wp:positionV relativeFrom="paragraph">
+            <wp:posOffset>47483</wp:posOffset>
+          </wp:positionV>
+          <wp:extent cx="1459865" cy="414655"/>
+          <wp:effectExtent l="0" t="0" r="635" b="4445"/>
+          <wp:wrapNone/>
+          <wp:docPr id="16" name="Picture 16" descr="Graphical user interface, application&#10;&#10;Description automatically generated"/>
+          <wp:cNvGraphicFramePr/>
+          <a:graphic xmlns:a="http://schemas.openxmlformats.org/drawingml/2006/main">
+            <a:graphicData uri="http://schemas.openxmlformats.org/drawingml/2006/picture">
+              <pic:pic xmlns:pic="http://schemas.openxmlformats.org/drawingml/2006/picture">
+                <pic:nvPicPr>
+                  <pic:cNvPr id="1073741827" name="officeArt object" descr="Graphical user interface, application&#10;&#10;Description automatically generated"/>
+                  <pic:cNvPicPr>
+                    <a:picLocks noChangeAspect="1"/>
+                  </pic:cNvPicPr>
+                </pic:nvPicPr>
+                <pic:blipFill>
+                  <a:blip r:embed="rId2">
+                    <a:extLst>
+                      <a:ext uri="{28A0092B-C50C-407E-A947-70E740481C1C}">
+                        <a14:useLocalDpi xmlns:a14="http://schemas.microsoft.com/office/drawing/2010/main" val="0"/>
+                      </a:ext>
+                    </a:extLst>
+                  </a:blip>
+                  <a:stretch>
+                    <a:fillRect/>
+                  </a:stretch>
+                </pic:blipFill>
+                <pic:spPr>
+                  <a:xfrm>
+                    <a:off x="0" y="0"/>
+                    <a:ext cx="1459865" cy="414655"/>
+                  </a:xfrm>
+                  <a:prstGeom prst="rect">
+                    <a:avLst/>
+                  </a:prstGeom>
+                  <a:ln w="12700" cap="flat">
+                    <a:noFill/>
+                    <a:miter lim="400000"/>
+                  </a:ln>
+                  <a:effectLst/>
+                </pic:spPr>
+              </pic:pic>
+            </a:graphicData>
+          </a:graphic>
+          <wp14:sizeRelH relativeFrom="page">
+            <wp14:pctWidth>0</wp14:pctWidth>
+          </wp14:sizeRelH>
+          <wp14:sizeRelV relativeFrom="page">
+            <wp14:pctHeight>0</wp14:pctHeight>
+          </wp14:sizeRelV>
+        </wp:anchor>
+      </w:drawing>
+    </w:r>
+    <w:r>
+      <w:rPr>
+        <w:rFonts w:ascii="NeueHaasGroteskDisp Pro Md" w:hAnsi="NeueHaasGroteskDisp Pro Md"/>
+        <w:spacing w:val="5"/>
+        <w:sz w:val="10"/>
+        <w:szCs w:val="10"/>
+        <w:lang w:val="fr-CA"/>
+      </w:rPr>
+      <w:t>Adresse civique</w:t>
+    </w:r>
+    <w:r>
+      <w:rPr>
+        <w:rFonts w:ascii="NeueHaasGroteskDisp Pro Md" w:eastAsia="NeueHaasGroteskDisp Pro Md" w:hAnsi="NeueHaasGroteskDisp Pro Md" w:cs="NeueHaasGroteskDisp Pro Md"/>
+        <w:spacing w:val="5"/>
+        <w:sz w:val="10"/>
+        <w:szCs w:val="10"/>
+        <w:lang w:val="fr-CA"/>
+      </w:rPr>
+      <w:tab/>
+    </w:r>
+    <w:r>
+      <w:rPr>
+        <w:rFonts w:ascii="NeueHaasGroteskDisp Pro Md" w:eastAsia="NeueHaasGroteskDisp Pro Md" w:hAnsi="NeueHaasGroteskDisp Pro Md" w:cs="NeueHaasGroteskDisp Pro Md"/>
+        <w:spacing w:val="5"/>
+        <w:sz w:val="10"/>
+        <w:szCs w:val="10"/>
+        <w:lang w:val="fr-CA"/>
+      </w:rPr>
+      <w:tab/>
+    </w:r>
+    <w:r>
+      <w:rPr>
+        <w:rFonts w:ascii="NeueHaasGroteskDisp Pro Md" w:hAnsi="NeueHaasGroteskDisp Pro Md"/>
+        <w:spacing w:val="5"/>
+        <w:sz w:val="10"/>
+        <w:szCs w:val="10"/>
+        <w:lang w:val="fr-CA"/>
+      </w:rPr>
+      <w:t xml:space="preserve">                  </w:t>
+    </w:r>
+    <w:r>
+      <w:rPr>
+        <w:rFonts w:ascii="NEUEHAASDISPLAY-ROMAN" w:hAnsi="NEUEHAASDISPLAY-ROMAN"/>
+        <w:spacing w:val="5"/>
+        <w:sz w:val="13"/>
+        <w:szCs w:val="13"/>
+        <w:lang w:val="fr-CA"/>
+      </w:rPr>
+      <w:t>Université de Montréal</w:t>
+    </w:r>
+  </w:p>
+  <w:p>
+    <w:pPr>
+      <w:pStyle w:val="Default"/>
+      <w:spacing w:before="0" w:line="288" w:lineRule="auto"/>
+      <w:rPr>
+        <w:rFonts w:ascii="NEUEHAASDISPLAY-ROMAN" w:eastAsia="NEUEHAASDISPLAY-ROMAN" w:hAnsi="NEUEHAASDISPLAY-ROMAN" w:cs="NEUEHAASDISPLAY-ROMAN"/>
         <w:spacing w:val="1"/>
         <w:sz w:val="13"/>
         <w:szCs w:val="13"/>
-        <w:lang w:val="pt-PT"/>
-      </w:rPr>
-      <w:t>Qu</w:t>
-    </w:r>
-    <w:proofErr w:type="spellEnd"/>
-    <w:r>
-      <w:rPr>
-        <w:rFonts w:ascii="Helvetica" w:hAnsi="Helvetica" w:cs="Helvetica"/>
+        <w:lang w:val="fr-CA"/>
+      </w:rPr>
+    </w:pPr>
+    <w:r>
+      <w:rPr>
+        <w:rFonts w:ascii="NEUEHAASDISPLAY-ROMAN" w:hAnsi="NEUEHAASDISPLAY-ROMAN"/>
         <w:spacing w:val="1"/>
         <w:sz w:val="13"/>
         <w:szCs w:val="13"/>
-        <w:lang w:val="fr-FR"/>
-      </w:rPr>
-      <w:t>é</w:t>
-    </w:r>
-    <w:proofErr w:type="spellStart"/>
-    <w:r>
-      <w:rPr>
-        <w:rFonts w:ascii="Helvetica" w:hAnsi="Helvetica" w:cs="Helvetica"/>
+        <w:lang w:val="fr-CA"/>
+      </w:rPr>
+      <w:t>Chaire UNESCO en paysage urbain</w:t>
+    </w:r>
+    <w:r>
+      <w:rPr>
+        <w:rFonts w:ascii="NEUEHAASDISPLAY-ROMAN" w:eastAsia="NEUEHAASDISPLAY-ROMAN" w:hAnsi="NEUEHAASDISPLAY-ROMAN" w:cs="NEUEHAASDISPLAY-ROMAN"/>
         <w:spacing w:val="1"/>
         <w:sz w:val="13"/>
         <w:szCs w:val="13"/>
-        <w:lang w:val="it-IT"/>
-      </w:rPr>
-      <w:t>bec</w:t>
-    </w:r>
-    <w:proofErr w:type="spellEnd"/>
-    <w:r>
-      <w:rPr>
-        <w:rFonts w:ascii="Helvetica" w:hAnsi="Helvetica" w:cs="Helvetica"/>
+        <w:lang w:val="fr-CA"/>
+      </w:rPr>
+      <w:tab/>
+    </w:r>
+    <w:r>
+      <w:rPr>
+        <w:rFonts w:ascii="NEUEHAASDISPLAY-ROMAN" w:hAnsi="NEUEHAASDISPLAY-ROMAN"/>
         <w:spacing w:val="1"/>
         <w:sz w:val="13"/>
         <w:szCs w:val="13"/>
-        <w:lang w:val="it-IT"/>
-      </w:rPr>
-      <w:t>) H3T 1B9 CANADA</w:t>
-    </w:r>
-    <w:r>
-      <w:rPr>
-        <w:rFonts w:ascii="Helvetica" w:eastAsia="NEUEHAASDISPLAY-ROMAN" w:hAnsi="Helvetica" w:cs="Helvetica"/>
+        <w:lang w:val="fr-CA"/>
+      </w:rPr>
+      <w:t xml:space="preserve">                  Pavillon de la Faculté de l</w:t>
+    </w:r>
+    <w:r>
+      <w:rPr>
+        <w:rFonts w:ascii="NEUEHAASDISPLAY-ROMAN" w:hAnsi="NEUEHAASDISPLAY-ROMAN"/>
         <w:spacing w:val="1"/>
         <w:sz w:val="13"/>
         <w:szCs w:val="13"/>
-      </w:rPr>
-      <w:tab/>
-    </w:r>
-    <w:proofErr w:type="spellStart"/>
-    <w:r>
-      <w:rPr>
-        <w:rFonts w:ascii="Helvetica" w:hAnsi="Helvetica" w:cs="Helvetica"/>
+        <w:rtl/>
+        <w:lang w:val="fr-CA"/>
+      </w:rPr>
+      <w:t>’</w:t>
+    </w:r>
+    <w:r>
+      <w:rPr>
+        <w:rFonts w:ascii="NEUEHAASDISPLAY-ROMAN" w:hAnsi="NEUEHAASDISPLAY-ROMAN"/>
         <w:spacing w:val="1"/>
         <w:sz w:val="13"/>
         <w:szCs w:val="13"/>
-      </w:rPr>
-      <w:t>Montr</w:t>
-    </w:r>
-    <w:proofErr w:type="spellEnd"/>
-    <w:r>
-      <w:rPr>
-        <w:rFonts w:ascii="Helvetica" w:hAnsi="Helvetica" w:cs="Helvetica"/>
+        <w:lang w:val="fr-CA"/>
+      </w:rPr>
+      <w:t>aménagement</w:t>
+    </w:r>
+  </w:p>
+  <w:p>
+    <w:pPr>
+      <w:pStyle w:val="Default"/>
+      <w:spacing w:before="0" w:line="288" w:lineRule="auto"/>
+      <w:rPr>
+        <w:rFonts w:ascii="NEUEHAASDISPLAY-ROMAN" w:eastAsia="NEUEHAASDISPLAY-ROMAN" w:hAnsi="NEUEHAASDISPLAY-ROMAN" w:cs="NEUEHAASDISPLAY-ROMAN"/>
         <w:spacing w:val="1"/>
         <w:sz w:val="13"/>
         <w:szCs w:val="13"/>
-        <w:lang w:val="fr-FR"/>
-      </w:rPr>
-      <w:t>é</w:t>
-    </w:r>
-    <w:r>
-      <w:rPr>
-        <w:rFonts w:ascii="Helvetica" w:hAnsi="Helvetica" w:cs="Helvetica"/>
+        <w:lang w:val="fr-CA"/>
+      </w:rPr>
+    </w:pPr>
+    <w:r>
+      <w:rPr>
+        <w:rFonts w:ascii="NEUEHAASDISPLAY-ROMAN" w:hAnsi="NEUEHAASDISPLAY-ROMAN"/>
         <w:spacing w:val="1"/>
         <w:sz w:val="13"/>
         <w:szCs w:val="13"/>
-        <w:lang w:val="pt-PT"/>
-      </w:rPr>
-      <w:t>al (</w:t>
-    </w:r>
-    <w:proofErr w:type="spellStart"/>
-    <w:r>
-      <w:rPr>
-        <w:rFonts w:ascii="Helvetica" w:hAnsi="Helvetica" w:cs="Helvetica"/>
+        <w:lang w:val="fr-CA"/>
+      </w:rPr>
+      <w:t>2940, ch. de la Côte-Ste-Catherine</w:t>
+    </w:r>
+    <w:r>
+      <w:rPr>
+        <w:rFonts w:ascii="NEUEHAASDISPLAY-ROMAN" w:eastAsia="NEUEHAASDISPLAY-ROMAN" w:hAnsi="NEUEHAASDISPLAY-ROMAN" w:cs="NEUEHAASDISPLAY-ROMAN"/>
         <w:spacing w:val="1"/>
         <w:sz w:val="13"/>
         <w:szCs w:val="13"/>
-        <w:lang w:val="pt-PT"/>
-      </w:rPr>
-      <w:t>Qu</w:t>
-    </w:r>
-    <w:proofErr w:type="spellEnd"/>
-    <w:r>
-      <w:rPr>
-        <w:rFonts w:ascii="Helvetica" w:hAnsi="Helvetica" w:cs="Helvetica"/>
+        <w:lang w:val="fr-CA"/>
+      </w:rPr>
+      <w:tab/>
+    </w:r>
+    <w:r>
+      <w:rPr>
+        <w:rFonts w:ascii="NEUEHAASDISPLAY-ROMAN" w:hAnsi="NEUEHAASDISPLAY-ROMAN"/>
         <w:spacing w:val="1"/>
         <w:sz w:val="13"/>
         <w:szCs w:val="13"/>
-        <w:lang w:val="fr-FR"/>
-      </w:rPr>
-      <w:t>é</w:t>
-    </w:r>
-    <w:proofErr w:type="spellStart"/>
-    <w:r>
-      <w:rPr>
-        <w:rFonts w:ascii="Helvetica" w:hAnsi="Helvetica" w:cs="Helvetica"/>
+        <w:lang w:val="fr-CA"/>
+      </w:rPr>
+      <w:t xml:space="preserve">                  CP 6128 Succursale Centre-ville</w:t>
+    </w:r>
+  </w:p>
+  <w:p>
+    <w:pPr>
+      <w:pStyle w:val="Default"/>
+      <w:spacing w:before="0" w:line="288" w:lineRule="auto"/>
+      <w:rPr>
+        <w:lang w:val="fr-CA"/>
+      </w:rPr>
+    </w:pPr>
+    <w:r>
+      <w:rPr>
+        <w:rFonts w:ascii="NEUEHAASDISPLAY-ROMAN" w:hAnsi="NEUEHAASDISPLAY-ROMAN"/>
         <w:spacing w:val="1"/>
         <w:sz w:val="13"/>
         <w:szCs w:val="13"/>
-        <w:lang w:val="it-IT"/>
-      </w:rPr>
-      <w:t>bec</w:t>
-    </w:r>
-    <w:proofErr w:type="spellEnd"/>
-    <w:r>
-      <w:rPr>
-        <w:rFonts w:ascii="Helvetica" w:hAnsi="Helvetica" w:cs="Helvetica"/>
+        <w:lang w:val="fr-CA"/>
+      </w:rPr>
+      <w:t>Montréal (Québec) H3T 1B9 CANADA</w:t>
+    </w:r>
+    <w:r>
+      <w:rPr>
+        <w:rFonts w:ascii="NEUEHAASDISPLAY-ROMAN" w:eastAsia="NEUEHAASDISPLAY-ROMAN" w:hAnsi="NEUEHAASDISPLAY-ROMAN" w:cs="NEUEHAASDISPLAY-ROMAN"/>
         <w:spacing w:val="1"/>
         <w:sz w:val="13"/>
         <w:szCs w:val="13"/>
-        <w:lang w:val="it-IT"/>
-      </w:rPr>
-      <w:t>) H3C 3J7 CANADA</w:t>
+        <w:lang w:val="fr-CA"/>
+      </w:rPr>
+      <w:tab/>
+    </w:r>
+    <w:r>
+      <w:rPr>
+        <w:rFonts w:ascii="NEUEHAASDISPLAY-ROMAN" w:hAnsi="NEUEHAASDISPLAY-ROMAN"/>
+        <w:spacing w:val="1"/>
+        <w:sz w:val="13"/>
+        <w:szCs w:val="13"/>
+        <w:lang w:val="fr-CA"/>
+      </w:rPr>
+      <w:t xml:space="preserve">                  Montréal (Québec) H3C 3J7 CANADA</w:t>
     </w:r>
   </w:p>
 </w:ftr>
@@ -1587,14 +1666,145 @@
       </w:r>
     </w:p>
   </w:footnote>
-  <w:footnote w:type="continuationNotice" w:id="1">
-    <w:p/>
-  </w:footnote>
 </w:footnotes>
 </file>
 
 <file path=word/header1.xml><?xml version="1.0" encoding="utf-8"?>
 <w:hdr xmlns:wpc="http://schemas.microsoft.com/office/word/2010/wordprocessingCanvas" xmlns:cx="http://schemas.microsoft.com/office/drawing/2014/chartex" xmlns:cx1="http://schemas.microsoft.com/office/drawing/2015/9/8/chartex" xmlns:cx2="http://schemas.microsoft.com/office/drawing/2015/10/21/chartex" xmlns:cx3="http://schemas.microsoft.com/office/drawing/2016/5/9/chartex" xmlns:cx4="http://schemas.microsoft.com/office/drawing/2016/5/10/chartex" xmlns:cx5="http://schemas.microsoft.com/office/drawing/2016/5/11/chartex" xmlns:cx6="http://schemas.microsoft.com/office/drawing/2016/5/12/chartex" xmlns:cx7="http://schemas.microsoft.com/office/drawing/2016/5/13/chartex" xmlns:cx8="http://schemas.microsoft.com/office/drawing/2016/5/14/chartex" xmlns:mc="http://schemas.openxmlformats.org/markup-compatibility/2006" xmlns:aink="http://schemas.microsoft.com/office/drawing/2016/ink" xmlns:am3d="http://schemas.microsoft.com/office/drawing/2017/model3d" xmlns:o="urn:schemas-microsoft-com:office:office" xmlns:oel="http://schemas.microsoft.com/office/2019/extlst" xmlns:r="http://schemas.openxmlformats.org/officeDocument/2006/relationships" xmlns:m="http://schemas.openxmlformats.org/officeDocument/2006/math" xmlns:v="urn:schemas-microsoft-com:vml" xmlns:wp14="http://schemas.microsoft.com/office/word/2010/wordprocessingDrawing" xmlns:wp="http://schemas.openxmlformats.org/drawingml/2006/wordprocessingDrawing" xmlns:w10="urn:schemas-microsoft-com:office:word" xmlns:w="http://schemas.openxmlformats.org/wordprocessingml/2006/main" xmlns:w14="http://schemas.microsoft.com/office/word/2010/wordml" xmlns:w15="http://schemas.microsoft.com/office/word/2012/wordml" xmlns:w16cex="http://schemas.microsoft.com/office/word/2018/wordml/cex" xmlns:w16cid="http://schemas.microsoft.com/office/word/2016/wordml/cid" xmlns:w16="http://schemas.microsoft.com/office/word/2018/wordml" xmlns:w16sdtdh="http://schemas.microsoft.com/office/word/2020/wordml/sdtdatahash" xmlns:w16se="http://schemas.microsoft.com/office/word/2015/wordml/symex" xmlns:wpg="http://schemas.microsoft.com/office/word/2010/wordprocessingGroup" xmlns:wpi="http://schemas.microsoft.com/office/word/2010/wordprocessingInk" xmlns:wne="http://schemas.microsoft.com/office/word/2006/wordml" xmlns:wps="http://schemas.microsoft.com/office/word/2010/wordprocessingShape" mc:Ignorable="w14 w15 w16se w16cid w16 w16cex w16sdtdh wp14">
+  <w:sdt>
+    <w:sdtPr>
+      <w:rPr>
+        <w:rStyle w:val="PageNumber"/>
+      </w:rPr>
+      <w:id w:val="-1296521520"/>
+      <w:docPartObj>
+        <w:docPartGallery w:val="Page Numbers (Top of Page)"/>
+        <w:docPartUnique/>
+      </w:docPartObj>
+    </w:sdtPr>
+    <w:sdtContent>
+      <w:p>
+        <w:pPr>
+          <w:pStyle w:val="Header"/>
+          <w:framePr w:wrap="none" w:vAnchor="text" w:hAnchor="margin" w:y="1"/>
+          <w:rPr>
+            <w:rStyle w:val="PageNumber"/>
+          </w:rPr>
+        </w:pPr>
+        <w:r>
+          <w:rPr>
+            <w:rStyle w:val="PageNumber"/>
+          </w:rPr>
+          <w:fldChar w:fldCharType="begin"/>
+        </w:r>
+        <w:r>
+          <w:rPr>
+            <w:rStyle w:val="PageNumber"/>
+          </w:rPr>
+          <w:instrText xml:space="preserve"> PAGE </w:instrText>
+        </w:r>
+        <w:r>
+          <w:rPr>
+            <w:rStyle w:val="PageNumber"/>
+          </w:rPr>
+          <w:fldChar w:fldCharType="separate"/>
+        </w:r>
+        <w:r>
+          <w:rPr>
+            <w:rStyle w:val="PageNumber"/>
+            <w:noProof/>
+          </w:rPr>
+          <w:t>1</w:t>
+        </w:r>
+        <w:r>
+          <w:rPr>
+            <w:rStyle w:val="PageNumber"/>
+          </w:rPr>
+          <w:fldChar w:fldCharType="end"/>
+        </w:r>
+      </w:p>
+    </w:sdtContent>
+  </w:sdt>
+  <w:p>
+    <w:pPr>
+      <w:pStyle w:val="Header"/>
+      <w:ind w:firstLine="360"/>
+    </w:pPr>
+  </w:p>
+</w:hdr>
+</file>
+
+<file path=word/header2.xml><?xml version="1.0" encoding="utf-8"?>
+<w:hdr xmlns:wpc="http://schemas.microsoft.com/office/word/2010/wordprocessingCanvas" xmlns:cx="http://schemas.microsoft.com/office/drawing/2014/chartex" xmlns:cx1="http://schemas.microsoft.com/office/drawing/2015/9/8/chartex" xmlns:cx2="http://schemas.microsoft.com/office/drawing/2015/10/21/chartex" xmlns:cx3="http://schemas.microsoft.com/office/drawing/2016/5/9/chartex" xmlns:cx4="http://schemas.microsoft.com/office/drawing/2016/5/10/chartex" xmlns:cx5="http://schemas.microsoft.com/office/drawing/2016/5/11/chartex" xmlns:cx6="http://schemas.microsoft.com/office/drawing/2016/5/12/chartex" xmlns:cx7="http://schemas.microsoft.com/office/drawing/2016/5/13/chartex" xmlns:cx8="http://schemas.microsoft.com/office/drawing/2016/5/14/chartex" xmlns:mc="http://schemas.openxmlformats.org/markup-compatibility/2006" xmlns:aink="http://schemas.microsoft.com/office/drawing/2016/ink" xmlns:am3d="http://schemas.microsoft.com/office/drawing/2017/model3d" xmlns:o="urn:schemas-microsoft-com:office:office" xmlns:oel="http://schemas.microsoft.com/office/2019/extlst" xmlns:r="http://schemas.openxmlformats.org/officeDocument/2006/relationships" xmlns:m="http://schemas.openxmlformats.org/officeDocument/2006/math" xmlns:v="urn:schemas-microsoft-com:vml" xmlns:wp14="http://schemas.microsoft.com/office/word/2010/wordprocessingDrawing" xmlns:wp="http://schemas.openxmlformats.org/drawingml/2006/wordprocessingDrawing" xmlns:w10="urn:schemas-microsoft-com:office:word" xmlns:w="http://schemas.openxmlformats.org/wordprocessingml/2006/main" xmlns:w14="http://schemas.microsoft.com/office/word/2010/wordml" xmlns:w15="http://schemas.microsoft.com/office/word/2012/wordml" xmlns:w16cex="http://schemas.microsoft.com/office/word/2018/wordml/cex" xmlns:w16cid="http://schemas.microsoft.com/office/word/2016/wordml/cid" xmlns:w16="http://schemas.microsoft.com/office/word/2018/wordml" xmlns:w16sdtdh="http://schemas.microsoft.com/office/word/2020/wordml/sdtdatahash" xmlns:w16se="http://schemas.microsoft.com/office/word/2015/wordml/symex" xmlns:wpg="http://schemas.microsoft.com/office/word/2010/wordprocessingGroup" xmlns:wpi="http://schemas.microsoft.com/office/word/2010/wordprocessingInk" xmlns:wne="http://schemas.microsoft.com/office/word/2006/wordml" xmlns:wps="http://schemas.microsoft.com/office/word/2010/wordprocessingShape" mc:Ignorable="w14 w15 w16se w16cid w16 w16cex w16sdtdh wp14">
+  <w:sdt>
+    <w:sdtPr>
+      <w:rPr>
+        <w:rStyle w:val="PageNumber"/>
+      </w:rPr>
+      <w:id w:val="-114602112"/>
+      <w:docPartObj>
+        <w:docPartGallery w:val="Page Numbers (Top of Page)"/>
+        <w:docPartUnique/>
+      </w:docPartObj>
+    </w:sdtPr>
+    <w:sdtContent>
+      <w:p>
+        <w:pPr>
+          <w:pStyle w:val="Header"/>
+          <w:framePr w:wrap="none" w:vAnchor="text" w:hAnchor="margin" w:y="1"/>
+          <w:rPr>
+            <w:rStyle w:val="PageNumber"/>
+          </w:rPr>
+        </w:pPr>
+        <w:r>
+          <w:rPr>
+            <w:rStyle w:val="PageNumber"/>
+            <w:rFonts w:ascii="Helvetica" w:hAnsi="Helvetica"/>
+            <w:sz w:val="20"/>
+            <w:szCs w:val="20"/>
+          </w:rPr>
+          <w:fldChar w:fldCharType="begin"/>
+        </w:r>
+        <w:r>
+          <w:rPr>
+            <w:rStyle w:val="PageNumber"/>
+            <w:rFonts w:ascii="Helvetica" w:hAnsi="Helvetica"/>
+            <w:sz w:val="20"/>
+            <w:szCs w:val="20"/>
+          </w:rPr>
+          <w:instrText xml:space="preserve"> PAGE </w:instrText>
+        </w:r>
+        <w:r>
+          <w:rPr>
+            <w:rStyle w:val="PageNumber"/>
+            <w:rFonts w:ascii="Helvetica" w:hAnsi="Helvetica"/>
+            <w:sz w:val="20"/>
+            <w:szCs w:val="20"/>
+          </w:rPr>
+          <w:fldChar w:fldCharType="separate"/>
+        </w:r>
+        <w:r>
+          <w:rPr>
+            <w:rStyle w:val="PageNumber"/>
+            <w:rFonts w:ascii="Helvetica" w:hAnsi="Helvetica"/>
+            <w:noProof/>
+            <w:sz w:val="20"/>
+            <w:szCs w:val="20"/>
+          </w:rPr>
+          <w:t>1</w:t>
+        </w:r>
+        <w:r>
+          <w:rPr>
+            <w:rStyle w:val="PageNumber"/>
+            <w:rFonts w:ascii="Helvetica" w:hAnsi="Helvetica"/>
+            <w:sz w:val="20"/>
+            <w:szCs w:val="20"/>
+          </w:rPr>
+          <w:fldChar w:fldCharType="end"/>
+        </w:r>
+      </w:p>
+    </w:sdtContent>
+  </w:sdt>
   <w:p>
     <w:pPr>
       <w:pStyle w:val="HeaderFooter"/>
@@ -1603,24 +1813,105 @@
         <w:tab w:val="center" w:pos="5102"/>
         <w:tab w:val="right" w:pos="10180"/>
       </w:tabs>
+      <w:ind w:firstLine="360"/>
     </w:pPr>
+  </w:p>
+</w:hdr>
+</file>
+
+<file path=word/header3.xml><?xml version="1.0" encoding="utf-8"?>
+<w:hdr xmlns:wpc="http://schemas.microsoft.com/office/word/2010/wordprocessingCanvas" xmlns:cx="http://schemas.microsoft.com/office/drawing/2014/chartex" xmlns:cx1="http://schemas.microsoft.com/office/drawing/2015/9/8/chartex" xmlns:cx2="http://schemas.microsoft.com/office/drawing/2015/10/21/chartex" xmlns:cx3="http://schemas.microsoft.com/office/drawing/2016/5/9/chartex" xmlns:cx4="http://schemas.microsoft.com/office/drawing/2016/5/10/chartex" xmlns:cx5="http://schemas.microsoft.com/office/drawing/2016/5/11/chartex" xmlns:cx6="http://schemas.microsoft.com/office/drawing/2016/5/12/chartex" xmlns:cx7="http://schemas.microsoft.com/office/drawing/2016/5/13/chartex" xmlns:cx8="http://schemas.microsoft.com/office/drawing/2016/5/14/chartex" xmlns:mc="http://schemas.openxmlformats.org/markup-compatibility/2006" xmlns:aink="http://schemas.microsoft.com/office/drawing/2016/ink" xmlns:am3d="http://schemas.microsoft.com/office/drawing/2017/model3d" xmlns:o="urn:schemas-microsoft-com:office:office" xmlns:oel="http://schemas.microsoft.com/office/2019/extlst" xmlns:r="http://schemas.openxmlformats.org/officeDocument/2006/relationships" xmlns:m="http://schemas.openxmlformats.org/officeDocument/2006/math" xmlns:v="urn:schemas-microsoft-com:vml" xmlns:wp14="http://schemas.microsoft.com/office/word/2010/wordprocessingDrawing" xmlns:wp="http://schemas.openxmlformats.org/drawingml/2006/wordprocessingDrawing" xmlns:w10="urn:schemas-microsoft-com:office:word" xmlns:w="http://schemas.openxmlformats.org/wordprocessingml/2006/main" xmlns:w14="http://schemas.microsoft.com/office/word/2010/wordml" xmlns:w15="http://schemas.microsoft.com/office/word/2012/wordml" xmlns:w16cex="http://schemas.microsoft.com/office/word/2018/wordml/cex" xmlns:w16cid="http://schemas.microsoft.com/office/word/2016/wordml/cid" xmlns:w16="http://schemas.microsoft.com/office/word/2018/wordml" xmlns:w16sdtdh="http://schemas.microsoft.com/office/word/2020/wordml/sdtdatahash" xmlns:w16se="http://schemas.microsoft.com/office/word/2015/wordml/symex" xmlns:wpg="http://schemas.microsoft.com/office/word/2010/wordprocessingGroup" xmlns:wpi="http://schemas.microsoft.com/office/word/2010/wordprocessingInk" xmlns:wne="http://schemas.microsoft.com/office/word/2006/wordml" xmlns:wps="http://schemas.microsoft.com/office/word/2010/wordprocessingShape" mc:Ignorable="w14 w15 w16se w16cid w16 w16cex w16sdtdh wp14">
+  <w:sdt>
+    <w:sdtPr>
+      <w:rPr>
+        <w:rStyle w:val="PageNumber"/>
+      </w:rPr>
+      <w:id w:val="-883479698"/>
+      <w:docPartObj>
+        <w:docPartGallery w:val="Page Numbers (Top of Page)"/>
+        <w:docPartUnique/>
+      </w:docPartObj>
+    </w:sdtPr>
+    <w:sdtContent>
+      <w:p>
+        <w:pPr>
+          <w:pStyle w:val="Header"/>
+          <w:framePr w:wrap="none" w:vAnchor="text" w:hAnchor="margin" w:y="1"/>
+          <w:rPr>
+            <w:rStyle w:val="PageNumber"/>
+          </w:rPr>
+        </w:pPr>
+        <w:r>
+          <w:rPr>
+            <w:rStyle w:val="PageNumber"/>
+            <w:rFonts w:ascii="Helvetica" w:hAnsi="Helvetica"/>
+            <w:sz w:val="20"/>
+            <w:szCs w:val="20"/>
+          </w:rPr>
+          <w:fldChar w:fldCharType="begin"/>
+        </w:r>
+        <w:r>
+          <w:rPr>
+            <w:rStyle w:val="PageNumber"/>
+            <w:rFonts w:ascii="Helvetica" w:hAnsi="Helvetica"/>
+            <w:sz w:val="20"/>
+            <w:szCs w:val="20"/>
+          </w:rPr>
+          <w:instrText xml:space="preserve"> PAGE </w:instrText>
+        </w:r>
+        <w:r>
+          <w:rPr>
+            <w:rStyle w:val="PageNumber"/>
+            <w:rFonts w:ascii="Helvetica" w:hAnsi="Helvetica"/>
+            <w:sz w:val="20"/>
+            <w:szCs w:val="20"/>
+          </w:rPr>
+          <w:fldChar w:fldCharType="separate"/>
+        </w:r>
+        <w:r>
+          <w:rPr>
+            <w:rStyle w:val="PageNumber"/>
+            <w:rFonts w:ascii="Helvetica" w:hAnsi="Helvetica"/>
+            <w:noProof/>
+            <w:sz w:val="20"/>
+            <w:szCs w:val="20"/>
+          </w:rPr>
+          <w:t>1</w:t>
+        </w:r>
+        <w:r>
+          <w:rPr>
+            <w:rStyle w:val="PageNumber"/>
+            <w:rFonts w:ascii="Helvetica" w:hAnsi="Helvetica"/>
+            <w:sz w:val="20"/>
+            <w:szCs w:val="20"/>
+          </w:rPr>
+          <w:fldChar w:fldCharType="end"/>
+        </w:r>
+      </w:p>
+    </w:sdtContent>
+  </w:sdt>
+  <w:p>
+    <w:pPr>
+      <w:pStyle w:val="Header"/>
+      <w:ind w:firstLine="360"/>
+    </w:pPr>
     <w:r>
       <w:rPr>
         <w:noProof/>
       </w:rPr>
       <w:drawing>
-        <wp:anchor distT="0" distB="0" distL="0" distR="0" simplePos="0" relativeHeight="251658241" behindDoc="1" locked="0" layoutInCell="1" allowOverlap="1" wp14:anchorId="7BCAD7B7" wp14:editId="48359EC2">
+        <wp:anchor distT="0" distB="0" distL="0" distR="0" simplePos="0" relativeHeight="251662336" behindDoc="1" locked="0" layoutInCell="1" allowOverlap="1" wp14:anchorId="35014F66" wp14:editId="6CDB9AF1">
           <wp:simplePos x="0" y="0"/>
           <wp:positionH relativeFrom="page">
-            <wp:posOffset>5270532</wp:posOffset>
+            <wp:posOffset>5225415</wp:posOffset>
           </wp:positionH>
           <wp:positionV relativeFrom="page">
-            <wp:posOffset>385612</wp:posOffset>
+            <wp:posOffset>431006</wp:posOffset>
           </wp:positionV>
           <wp:extent cx="1366541" cy="1366541"/>
           <wp:effectExtent l="0" t="0" r="0" b="0"/>
           <wp:wrapNone/>
-          <wp:docPr id="1073741826" name="officeArt object" descr="pasted-image.png"/>
+          <wp:docPr id="14" name="Picture 14" descr="pasted-image.png"/>
           <wp:cNvGraphicFramePr/>
           <a:graphic xmlns:a="http://schemas.openxmlformats.org/drawingml/2006/main">
             <a:graphicData uri="http://schemas.openxmlformats.org/drawingml/2006/picture">
@@ -1661,6 +1952,127 @@
 </w:hdr>
 </file>
 
+<file path=word/numbering.xml><?xml version="1.0" encoding="utf-8"?>
+<w:numbering xmlns:wpc="http://schemas.microsoft.com/office/word/2010/wordprocessingCanvas" xmlns:cx="http://schemas.microsoft.com/office/drawing/2014/chartex" xmlns:cx1="http://schemas.microsoft.com/office/drawing/2015/9/8/chartex" xmlns:cx2="http://schemas.microsoft.com/office/drawing/2015/10/21/chartex" xmlns:cx3="http://schemas.microsoft.com/office/drawing/2016/5/9/chartex" xmlns:cx4="http://schemas.microsoft.com/office/drawing/2016/5/10/chartex" xmlns:cx5="http://schemas.microsoft.com/office/drawing/2016/5/11/chartex" xmlns:cx6="http://schemas.microsoft.com/office/drawing/2016/5/12/chartex" xmlns:cx7="http://schemas.microsoft.com/office/drawing/2016/5/13/chartex" xmlns:cx8="http://schemas.microsoft.com/office/drawing/2016/5/14/chartex" xmlns:mc="http://schemas.openxmlformats.org/markup-compatibility/2006" xmlns:aink="http://schemas.microsoft.com/office/drawing/2016/ink" xmlns:am3d="http://schemas.microsoft.com/office/drawing/2017/model3d" xmlns:o="urn:schemas-microsoft-com:office:office" xmlns:oel="http://schemas.microsoft.com/office/2019/extlst" xmlns:r="http://schemas.openxmlformats.org/officeDocument/2006/relationships" xmlns:m="http://schemas.openxmlformats.org/officeDocument/2006/math" xmlns:v="urn:schemas-microsoft-com:vml" xmlns:wp14="http://schemas.microsoft.com/office/word/2010/wordprocessingDrawing" xmlns:wp="http://schemas.openxmlformats.org/drawingml/2006/wordprocessingDrawing" xmlns:w10="urn:schemas-microsoft-com:office:word" xmlns:w="http://schemas.openxmlformats.org/wordprocessingml/2006/main" xmlns:w14="http://schemas.microsoft.com/office/word/2010/wordml" xmlns:w15="http://schemas.microsoft.com/office/word/2012/wordml" xmlns:w16cex="http://schemas.microsoft.com/office/word/2018/wordml/cex" xmlns:w16cid="http://schemas.microsoft.com/office/word/2016/wordml/cid" xmlns:w16="http://schemas.microsoft.com/office/word/2018/wordml" xmlns:w16sdtdh="http://schemas.microsoft.com/office/word/2020/wordml/sdtdatahash" xmlns:w16se="http://schemas.microsoft.com/office/word/2015/wordml/symex" xmlns:wpg="http://schemas.microsoft.com/office/word/2010/wordprocessingGroup" xmlns:wpi="http://schemas.microsoft.com/office/word/2010/wordprocessingInk" xmlns:wne="http://schemas.microsoft.com/office/word/2006/wordml" xmlns:wps="http://schemas.microsoft.com/office/word/2010/wordprocessingShape" mc:Ignorable="w14 w15 w16se w16cid w16 w16cex w16sdtdh wp14">
+  <w:abstractNum w:abstractNumId="0" w15:restartNumberingAfterBreak="0">
+    <w:nsid w:val="5B9B23FD"/>
+    <w:multiLevelType w:val="hybridMultilevel"/>
+    <w:tmpl w:val="79B823E4"/>
+    <w:lvl w:ilvl="0" w:tplc="D0E45EBA">
+      <w:start w:val="7"/>
+      <w:numFmt w:val="bullet"/>
+      <w:lvlText w:val=""/>
+      <w:lvlJc w:val="left"/>
+      <w:pPr>
+        <w:ind w:left="720" w:hanging="360"/>
+      </w:pPr>
+      <w:rPr>
+        <w:rFonts w:ascii="Symbol" w:eastAsia="Arial Unicode MS" w:hAnsi="Symbol" w:cs="Arial Unicode MS" w:hint="default"/>
+      </w:rPr>
+    </w:lvl>
+    <w:lvl w:ilvl="1" w:tplc="04090003" w:tentative="1">
+      <w:start w:val="1"/>
+      <w:numFmt w:val="bullet"/>
+      <w:lvlText w:val="o"/>
+      <w:lvlJc w:val="left"/>
+      <w:pPr>
+        <w:ind w:left="1440" w:hanging="360"/>
+      </w:pPr>
+      <w:rPr>
+        <w:rFonts w:ascii="Courier New" w:hAnsi="Courier New" w:cs="Courier New" w:hint="default"/>
+      </w:rPr>
+    </w:lvl>
+    <w:lvl w:ilvl="2" w:tplc="04090005" w:tentative="1">
+      <w:start w:val="1"/>
+      <w:numFmt w:val="bullet"/>
+      <w:lvlText w:val=""/>
+      <w:lvlJc w:val="left"/>
+      <w:pPr>
+        <w:ind w:left="2160" w:hanging="360"/>
+      </w:pPr>
+      <w:rPr>
+        <w:rFonts w:ascii="Wingdings" w:hAnsi="Wingdings" w:hint="default"/>
+      </w:rPr>
+    </w:lvl>
+    <w:lvl w:ilvl="3" w:tplc="04090001" w:tentative="1">
+      <w:start w:val="1"/>
+      <w:numFmt w:val="bullet"/>
+      <w:lvlText w:val=""/>
+      <w:lvlJc w:val="left"/>
+      <w:pPr>
+        <w:ind w:left="2880" w:hanging="360"/>
+      </w:pPr>
+      <w:rPr>
+        <w:rFonts w:ascii="Symbol" w:hAnsi="Symbol" w:hint="default"/>
+      </w:rPr>
+    </w:lvl>
+    <w:lvl w:ilvl="4" w:tplc="04090003" w:tentative="1">
+      <w:start w:val="1"/>
+      <w:numFmt w:val="bullet"/>
+      <w:lvlText w:val="o"/>
+      <w:lvlJc w:val="left"/>
+      <w:pPr>
+        <w:ind w:left="3600" w:hanging="360"/>
+      </w:pPr>
+      <w:rPr>
+        <w:rFonts w:ascii="Courier New" w:hAnsi="Courier New" w:cs="Courier New" w:hint="default"/>
+      </w:rPr>
+    </w:lvl>
+    <w:lvl w:ilvl="5" w:tplc="04090005" w:tentative="1">
+      <w:start w:val="1"/>
+      <w:numFmt w:val="bullet"/>
+      <w:lvlText w:val=""/>
+      <w:lvlJc w:val="left"/>
+      <w:pPr>
+        <w:ind w:left="4320" w:hanging="360"/>
+      </w:pPr>
+      <w:rPr>
+        <w:rFonts w:ascii="Wingdings" w:hAnsi="Wingdings" w:hint="default"/>
+      </w:rPr>
+    </w:lvl>
+    <w:lvl w:ilvl="6" w:tplc="04090001" w:tentative="1">
+      <w:start w:val="1"/>
+      <w:numFmt w:val="bullet"/>
+      <w:lvlText w:val=""/>
+      <w:lvlJc w:val="left"/>
+      <w:pPr>
+        <w:ind w:left="5040" w:hanging="360"/>
+      </w:pPr>
+      <w:rPr>
+        <w:rFonts w:ascii="Symbol" w:hAnsi="Symbol" w:hint="default"/>
+      </w:rPr>
+    </w:lvl>
+    <w:lvl w:ilvl="7" w:tplc="04090003" w:tentative="1">
+      <w:start w:val="1"/>
+      <w:numFmt w:val="bullet"/>
+      <w:lvlText w:val="o"/>
+      <w:lvlJc w:val="left"/>
+      <w:pPr>
+        <w:ind w:left="5760" w:hanging="360"/>
+      </w:pPr>
+      <w:rPr>
+        <w:rFonts w:ascii="Courier New" w:hAnsi="Courier New" w:cs="Courier New" w:hint="default"/>
+      </w:rPr>
+    </w:lvl>
+    <w:lvl w:ilvl="8" w:tplc="04090005" w:tentative="1">
+      <w:start w:val="1"/>
+      <w:numFmt w:val="bullet"/>
+      <w:lvlText w:val=""/>
+      <w:lvlJc w:val="left"/>
+      <w:pPr>
+        <w:ind w:left="6480" w:hanging="360"/>
+      </w:pPr>
+      <w:rPr>
+        <w:rFonts w:ascii="Wingdings" w:hAnsi="Wingdings" w:hint="default"/>
+      </w:rPr>
+    </w:lvl>
+  </w:abstractNum>
+  <w:num w:numId="1" w16cid:durableId="990601668">
+    <w:abstractNumId w:val="0"/>
+  </w:num>
+</w:numbering>
+</file>
+
 <file path=word/styles.xml><?xml version="1.0" encoding="utf-8"?>
 <w:styles xmlns:mc="http://schemas.openxmlformats.org/markup-compatibility/2006" xmlns:r="http://schemas.openxmlformats.org/officeDocument/2006/relationships" xmlns:w="http://schemas.openxmlformats.org/wordprocessingml/2006/main" xmlns:w14="http://schemas.microsoft.com/office/word/2010/wordml" xmlns:w15="http://schemas.microsoft.com/office/word/2012/wordml" xmlns:w16cex="http://schemas.microsoft.com/office/word/2018/wordml/cex" xmlns:w16cid="http://schemas.microsoft.com/office/word/2016/wordml/cid" xmlns:w16="http://schemas.microsoft.com/office/word/2018/wordml" xmlns:w16sdtdh="http://schemas.microsoft.com/office/word/2020/wordml/sdtdatahash" xmlns:w16se="http://schemas.microsoft.com/office/word/2015/wordml/symex" mc:Ignorable="w14 w15 w16se w16cid w16 w16cex w16sdtdh">
   <w:docDefaults>
@@ -1668,7 +2080,7 @@
       <w:rPr>
         <w:rFonts w:ascii="Times New Roman" w:eastAsia="Arial Unicode MS" w:hAnsi="Times New Roman" w:cs="Times New Roman"/>
         <w:bdr w:val="nil"/>
-        <w:lang w:val="en-US" w:eastAsia="en-US" w:bidi="ar-SA"/>
+        <w:lang w:val="en-CA" w:eastAsia="en-US" w:bidi="ar-SA"/>
       </w:rPr>
     </w:rPrDefault>
     <w:pPrDefault>
@@ -2068,6 +2480,7 @@
     <w:rPr>
       <w:sz w:val="24"/>
       <w:szCs w:val="24"/>
+      <w:lang w:val="en-US"/>
     </w:rPr>
   </w:style>
   <w:style w:type="character" w:default="1" w:styleId="DefaultParagraphFont">
@@ -2148,7 +2561,7 @@
     <w:link w:val="HeaderChar"/>
     <w:uiPriority w:val="99"/>
     <w:unhideWhenUsed/>
-    <w:rsid w:val="008373C1"/>
+    <w:rsid w:val="009E14DD"/>
     <w:pPr>
       <w:tabs>
         <w:tab w:val="center" w:pos="4680"/>
@@ -2161,10 +2574,11 @@
     <w:basedOn w:val="DefaultParagraphFont"/>
     <w:link w:val="Header"/>
     <w:uiPriority w:val="99"/>
-    <w:rsid w:val="008373C1"/>
+    <w:rsid w:val="009E14DD"/>
     <w:rPr>
       <w:sz w:val="24"/>
       <w:szCs w:val="24"/>
+      <w:lang w:val="en-US"/>
     </w:rPr>
   </w:style>
   <w:style w:type="paragraph" w:styleId="Footer">
@@ -2173,7 +2587,7 @@
     <w:link w:val="FooterChar"/>
     <w:uiPriority w:val="99"/>
     <w:unhideWhenUsed/>
-    <w:rsid w:val="008373C1"/>
+    <w:rsid w:val="009E14DD"/>
     <w:pPr>
       <w:tabs>
         <w:tab w:val="center" w:pos="4680"/>
@@ -2186,10 +2600,31 @@
     <w:basedOn w:val="DefaultParagraphFont"/>
     <w:link w:val="Footer"/>
     <w:uiPriority w:val="99"/>
-    <w:rsid w:val="008373C1"/>
+    <w:rsid w:val="009E14DD"/>
     <w:rPr>
       <w:sz w:val="24"/>
       <w:szCs w:val="24"/>
+      <w:lang w:val="en-US"/>
+    </w:rPr>
+  </w:style>
+  <w:style w:type="character" w:styleId="PageNumber">
+    <w:name w:val="page number"/>
+    <w:basedOn w:val="DefaultParagraphFont"/>
+    <w:uiPriority w:val="99"/>
+    <w:semiHidden/>
+    <w:unhideWhenUsed/>
+    <w:rsid w:val="00920634"/>
+  </w:style>
+  <w:style w:type="character" w:styleId="UnresolvedMention">
+    <w:name w:val="Unresolved Mention"/>
+    <w:basedOn w:val="DefaultParagraphFont"/>
+    <w:uiPriority w:val="99"/>
+    <w:semiHidden/>
+    <w:unhideWhenUsed/>
+    <w:rsid w:val="009D16C2"/>
+    <w:rPr>
+      <w:color w:val="605E5C"/>
+      <w:shd w:val="clear" w:color="auto" w:fill="E1DFDD"/>
     </w:rPr>
   </w:style>
 </w:styles>
@@ -3269,275 +3704,13 @@
 </file>
 
 <file path=customXml/item1.xml><?xml version="1.0" encoding="utf-8"?>
-<?mso-contentType ?>
-<FormTemplates xmlns="http://schemas.microsoft.com/sharepoint/v3/contenttype/forms">
-  <Display>DocumentLibraryForm</Display>
-  <Edit>DocumentLibraryForm</Edit>
-  <New>DocumentLibraryForm</New>
-</FormTemplates>
-</file>
-
-<file path=customXml/item2.xml><?xml version="1.0" encoding="utf-8"?>
-<p:properties xmlns:p="http://schemas.microsoft.com/office/2006/metadata/properties" xmlns:xsi="http://www.w3.org/2001/XMLSchema-instance" xmlns:pc="http://schemas.microsoft.com/office/infopath/2007/PartnerControls">
-  <documentManagement/>
-</p:properties>
-</file>
-
-<file path=customXml/item3.xml><?xml version="1.0" encoding="utf-8"?>
-<ct:contentTypeSchema xmlns:ct="http://schemas.microsoft.com/office/2006/metadata/contentType" xmlns:ma="http://schemas.microsoft.com/office/2006/metadata/properties/metaAttributes" ct:_="" ma:_="" ma:contentTypeName="Document" ma:contentTypeID="0x010100362E2D7C734EE140B96DA00F6383FBF7" ma:contentTypeVersion="13" ma:contentTypeDescription="Crée un document." ma:contentTypeScope="" ma:versionID="06b84d74372146f2e03f04ea91e85a78">
-  <xsd:schema xmlns:xsd="http://www.w3.org/2001/XMLSchema" xmlns:xs="http://www.w3.org/2001/XMLSchema" xmlns:p="http://schemas.microsoft.com/office/2006/metadata/properties" xmlns:ns3="5bf9eb3c-8b42-4592-b1ec-cccc07cb1045" xmlns:ns4="a855d7df-5f81-40d8-9413-02ce223bd400" targetNamespace="http://schemas.microsoft.com/office/2006/metadata/properties" ma:root="true" ma:fieldsID="0237121259638d4367b09e4ab810d296" ns3:_="" ns4:_="">
-    <xsd:import namespace="5bf9eb3c-8b42-4592-b1ec-cccc07cb1045"/>
-    <xsd:import namespace="a855d7df-5f81-40d8-9413-02ce223bd400"/>
-    <xsd:element name="properties">
-      <xsd:complexType>
-        <xsd:sequence>
-          <xsd:element name="documentManagement">
-            <xsd:complexType>
-              <xsd:all>
-                <xsd:element ref="ns3:MediaServiceMetadata" minOccurs="0"/>
-                <xsd:element ref="ns3:MediaServiceFastMetadata" minOccurs="0"/>
-                <xsd:element ref="ns3:MediaServiceDateTaken" minOccurs="0"/>
-                <xsd:element ref="ns3:MediaServiceAutoTags" minOccurs="0"/>
-                <xsd:element ref="ns3:MediaServiceOCR" minOccurs="0"/>
-                <xsd:element ref="ns3:MediaServiceGenerationTime" minOccurs="0"/>
-                <xsd:element ref="ns3:MediaServiceEventHashCode" minOccurs="0"/>
-                <xsd:element ref="ns3:MediaServiceAutoKeyPoints" minOccurs="0"/>
-                <xsd:element ref="ns3:MediaServiceKeyPoints" minOccurs="0"/>
-                <xsd:element ref="ns3:MediaServiceLocation" minOccurs="0"/>
-                <xsd:element ref="ns4:SharedWithUsers" minOccurs="0"/>
-                <xsd:element ref="ns4:SharedWithDetails" minOccurs="0"/>
-                <xsd:element ref="ns4:SharingHintHash" minOccurs="0"/>
-              </xsd:all>
-            </xsd:complexType>
-          </xsd:element>
-        </xsd:sequence>
-      </xsd:complexType>
-    </xsd:element>
-  </xsd:schema>
-  <xsd:schema xmlns:xsd="http://www.w3.org/2001/XMLSchema" xmlns:xs="http://www.w3.org/2001/XMLSchema" xmlns:dms="http://schemas.microsoft.com/office/2006/documentManagement/types" xmlns:pc="http://schemas.microsoft.com/office/infopath/2007/PartnerControls" targetNamespace="5bf9eb3c-8b42-4592-b1ec-cccc07cb1045" elementFormDefault="qualified">
-    <xsd:import namespace="http://schemas.microsoft.com/office/2006/documentManagement/types"/>
-    <xsd:import namespace="http://schemas.microsoft.com/office/infopath/2007/PartnerControls"/>
-    <xsd:element name="MediaServiceMetadata" ma:index="8" nillable="true" ma:displayName="MediaServiceMetadata" ma:hidden="true" ma:internalName="MediaServiceMetadata" ma:readOnly="true">
-      <xsd:simpleType>
-        <xsd:restriction base="dms:Note"/>
-      </xsd:simpleType>
-    </xsd:element>
-    <xsd:element name="MediaServiceFastMetadata" ma:index="9" nillable="true" ma:displayName="MediaServiceFastMetadata" ma:hidden="true" ma:internalName="MediaServiceFastMetadata" ma:readOnly="true">
-      <xsd:simpleType>
-        <xsd:restriction base="dms:Note"/>
-      </xsd:simpleType>
-    </xsd:element>
-    <xsd:element name="MediaServiceDateTaken" ma:index="10" nillable="true" ma:displayName="MediaServiceDateTaken" ma:hidden="true" ma:internalName="MediaServiceDateTaken" ma:readOnly="true">
-      <xsd:simpleType>
-        <xsd:restriction base="dms:Text"/>
-      </xsd:simpleType>
-    </xsd:element>
-    <xsd:element name="MediaServiceAutoTags" ma:index="11" nillable="true" ma:displayName="Tags" ma:internalName="MediaServiceAutoTags" ma:readOnly="true">
-      <xsd:simpleType>
-        <xsd:restriction base="dms:Text"/>
-      </xsd:simpleType>
-    </xsd:element>
-    <xsd:element name="MediaServiceOCR" ma:index="12" nillable="true" ma:displayName="Extracted Text" ma:internalName="MediaServiceOCR" ma:readOnly="true">
-      <xsd:simpleType>
-        <xsd:restriction base="dms:Note">
-          <xsd:maxLength value="255"/>
-        </xsd:restriction>
-      </xsd:simpleType>
-    </xsd:element>
-    <xsd:element name="MediaServiceGenerationTime" ma:index="13" nillable="true" ma:displayName="MediaServiceGenerationTime" ma:hidden="true" ma:internalName="MediaServiceGenerationTime" ma:readOnly="true">
-      <xsd:simpleType>
-        <xsd:restriction base="dms:Text"/>
-      </xsd:simpleType>
-    </xsd:element>
-    <xsd:element name="MediaServiceEventHashCode" ma:index="14" nillable="true" ma:displayName="MediaServiceEventHashCode" ma:hidden="true" ma:internalName="MediaServiceEventHashCode" ma:readOnly="true">
-      <xsd:simpleType>
-        <xsd:restriction base="dms:Text"/>
-      </xsd:simpleType>
-    </xsd:element>
-    <xsd:element name="MediaServiceAutoKeyPoints" ma:index="15" nillable="true" ma:displayName="MediaServiceAutoKeyPoints" ma:hidden="true" ma:internalName="MediaServiceAutoKeyPoints" ma:readOnly="true">
-      <xsd:simpleType>
-        <xsd:restriction base="dms:Note"/>
-      </xsd:simpleType>
-    </xsd:element>
-    <xsd:element name="MediaServiceKeyPoints" ma:index="16" nillable="true" ma:displayName="KeyPoints" ma:internalName="MediaServiceKeyPoints" ma:readOnly="true">
-      <xsd:simpleType>
-        <xsd:restriction base="dms:Note">
-          <xsd:maxLength value="255"/>
-        </xsd:restriction>
-      </xsd:simpleType>
-    </xsd:element>
-    <xsd:element name="MediaServiceLocation" ma:index="17" nillable="true" ma:displayName="Location" ma:internalName="MediaServiceLocation" ma:readOnly="true">
-      <xsd:simpleType>
-        <xsd:restriction base="dms:Text"/>
-      </xsd:simpleType>
-    </xsd:element>
-  </xsd:schema>
-  <xsd:schema xmlns:xsd="http://www.w3.org/2001/XMLSchema" xmlns:xs="http://www.w3.org/2001/XMLSchema" xmlns:dms="http://schemas.microsoft.com/office/2006/documentManagement/types" xmlns:pc="http://schemas.microsoft.com/office/infopath/2007/PartnerControls" targetNamespace="a855d7df-5f81-40d8-9413-02ce223bd400" elementFormDefault="qualified">
-    <xsd:import namespace="http://schemas.microsoft.com/office/2006/documentManagement/types"/>
-    <xsd:import namespace="http://schemas.microsoft.com/office/infopath/2007/PartnerControls"/>
-    <xsd:element name="SharedWithUsers" ma:index="18" nillable="true" ma:displayName="Partagé avec" ma:internalName="SharedWithUsers" ma:readOnly="true">
-      <xsd:complexType>
-        <xsd:complexContent>
-          <xsd:extension base="dms:UserMulti">
-            <xsd:sequence>
-              <xsd:element name="UserInfo" minOccurs="0" maxOccurs="unbounded">
-                <xsd:complexType>
-                  <xsd:sequence>
-                    <xsd:element name="DisplayName" type="xsd:string" minOccurs="0"/>
-                    <xsd:element name="AccountId" type="dms:UserId" minOccurs="0" nillable="true"/>
-                    <xsd:element name="AccountType" type="xsd:string" minOccurs="0"/>
-                  </xsd:sequence>
-                </xsd:complexType>
-              </xsd:element>
-            </xsd:sequence>
-          </xsd:extension>
-        </xsd:complexContent>
-      </xsd:complexType>
-    </xsd:element>
-    <xsd:element name="SharedWithDetails" ma:index="19" nillable="true" ma:displayName="Partagé avec détails" ma:internalName="SharedWithDetails" ma:readOnly="true">
-      <xsd:simpleType>
-        <xsd:restriction base="dms:Note">
-          <xsd:maxLength value="255"/>
-        </xsd:restriction>
-      </xsd:simpleType>
-    </xsd:element>
-    <xsd:element name="SharingHintHash" ma:index="20" nillable="true" ma:displayName="Partage du hachage d’indicateur" ma:hidden="true" ma:internalName="SharingHintHash" ma:readOnly="true">
-      <xsd:simpleType>
-        <xsd:restriction base="dms:Text"/>
-      </xsd:simpleType>
-    </xsd:element>
-  </xsd:schema>
-  <xsd:schema xmlns="http://schemas.openxmlformats.org/package/2006/metadata/core-properties" xmlns:xsd="http://www.w3.org/2001/XMLSchema" xmlns:xsi="http://www.w3.org/2001/XMLSchema-instance" xmlns:dc="http://purl.org/dc/elements/1.1/" xmlns:dcterms="http://purl.org/dc/terms/" xmlns:odoc="http://schemas.microsoft.com/internal/obd" targetNamespace="http://schemas.openxmlformats.org/package/2006/metadata/core-properties" elementFormDefault="qualified" attributeFormDefault="unqualified" blockDefault="#all">
-    <xsd:import namespace="http://purl.org/dc/elements/1.1/" schemaLocation="http://dublincore.org/schemas/xmls/qdc/2003/04/02/dc.xsd"/>
-    <xsd:import namespace="http://purl.org/dc/terms/" schemaLocation="http://dublincore.org/schemas/xmls/qdc/2003/04/02/dcterms.xsd"/>
-    <xsd:element name="coreProperties" type="CT_coreProperties"/>
-    <xsd:complexType name="CT_coreProperties">
-      <xsd:all>
-        <xsd:element ref="dc:creator" minOccurs="0" maxOccurs="1"/>
-        <xsd:element ref="dcterms:created" minOccurs="0" maxOccurs="1"/>
-        <xsd:element ref="dc:identifier" minOccurs="0" maxOccurs="1"/>
-        <xsd:element name="contentType" minOccurs="0" maxOccurs="1" type="xsd:string" ma:index="0" ma:displayName="Type de contenu"/>
-        <xsd:element ref="dc:title" minOccurs="0" maxOccurs="1" ma:index="4" ma:displayName="Titre"/>
-        <xsd:element ref="dc:subject" minOccurs="0" maxOccurs="1"/>
-        <xsd:element ref="dc:description" minOccurs="0" maxOccurs="1"/>
-        <xsd:element name="keywords" minOccurs="0" maxOccurs="1" type="xsd:string"/>
-        <xsd:element ref="dc:language" minOccurs="0" maxOccurs="1"/>
-        <xsd:element name="category" minOccurs="0" maxOccurs="1" type="xsd:string"/>
-        <xsd:element name="version" minOccurs="0" maxOccurs="1" type="xsd:string"/>
-        <xsd:element name="revision" minOccurs="0" maxOccurs="1" type="xsd:string">
-          <xsd:annotation>
-            <xsd:documentation>
-                        This value indicates the number of saves or revisions. The application is responsible for updating this value after each revision.
-                    </xsd:documentation>
-          </xsd:annotation>
-        </xsd:element>
-        <xsd:element name="lastModifiedBy" minOccurs="0" maxOccurs="1" type="xsd:string"/>
-        <xsd:element ref="dcterms:modified" minOccurs="0" maxOccurs="1"/>
-        <xsd:element name="contentStatus" minOccurs="0" maxOccurs="1" type="xsd:string"/>
-      </xsd:all>
-    </xsd:complexType>
-  </xsd:schema>
-  <xs:schema xmlns:pc="http://schemas.microsoft.com/office/infopath/2007/PartnerControls" xmlns:xs="http://www.w3.org/2001/XMLSchema" targetNamespace="http://schemas.microsoft.com/office/infopath/2007/PartnerControls" elementFormDefault="qualified" attributeFormDefault="unqualified">
-    <xs:element name="Person">
-      <xs:complexType>
-        <xs:sequence>
-          <xs:element ref="pc:DisplayName" minOccurs="0"/>
-          <xs:element ref="pc:AccountId" minOccurs="0"/>
-          <xs:element ref="pc:AccountType" minOccurs="0"/>
-        </xs:sequence>
-      </xs:complexType>
-    </xs:element>
-    <xs:element name="DisplayName" type="xs:string"/>
-    <xs:element name="AccountId" type="xs:string"/>
-    <xs:element name="AccountType" type="xs:string"/>
-    <xs:element name="BDCAssociatedEntity">
-      <xs:complexType>
-        <xs:sequence>
-          <xs:element ref="pc:BDCEntity" minOccurs="0" maxOccurs="unbounded"/>
-        </xs:sequence>
-        <xs:attribute ref="pc:EntityNamespace"/>
-        <xs:attribute ref="pc:EntityName"/>
-        <xs:attribute ref="pc:SystemInstanceName"/>
-        <xs:attribute ref="pc:AssociationName"/>
-      </xs:complexType>
-    </xs:element>
-    <xs:attribute name="EntityNamespace" type="xs:string"/>
-    <xs:attribute name="EntityName" type="xs:string"/>
-    <xs:attribute name="SystemInstanceName" type="xs:string"/>
-    <xs:attribute name="AssociationName" type="xs:string"/>
-    <xs:element name="BDCEntity">
-      <xs:complexType>
-        <xs:sequence>
-          <xs:element ref="pc:EntityDisplayName" minOccurs="0"/>
-          <xs:element ref="pc:EntityInstanceReference" minOccurs="0"/>
-          <xs:element ref="pc:EntityId1" minOccurs="0"/>
-          <xs:element ref="pc:EntityId2" minOccurs="0"/>
-          <xs:element ref="pc:EntityId3" minOccurs="0"/>
-          <xs:element ref="pc:EntityId4" minOccurs="0"/>
-          <xs:element ref="pc:EntityId5" minOccurs="0"/>
-        </xs:sequence>
-      </xs:complexType>
-    </xs:element>
-    <xs:element name="EntityDisplayName" type="xs:string"/>
-    <xs:element name="EntityInstanceReference" type="xs:string"/>
-    <xs:element name="EntityId1" type="xs:string"/>
-    <xs:element name="EntityId2" type="xs:string"/>
-    <xs:element name="EntityId3" type="xs:string"/>
-    <xs:element name="EntityId4" type="xs:string"/>
-    <xs:element name="EntityId5" type="xs:string"/>
-    <xs:element name="Terms">
-      <xs:complexType>
-        <xs:sequence>
-          <xs:element ref="pc:TermInfo" minOccurs="0" maxOccurs="unbounded"/>
-        </xs:sequence>
-      </xs:complexType>
-    </xs:element>
-    <xs:element name="TermInfo">
-      <xs:complexType>
-        <xs:sequence>
-          <xs:element ref="pc:TermName" minOccurs="0"/>
-          <xs:element ref="pc:TermId" minOccurs="0"/>
-        </xs:sequence>
-      </xs:complexType>
-    </xs:element>
-    <xs:element name="TermName" type="xs:string"/>
-    <xs:element name="TermId" type="xs:string"/>
-  </xs:schema>
-</ct:contentTypeSchema>
+<b:Sources xmlns:b="http://schemas.openxmlformats.org/officeDocument/2006/bibliography" xmlns="http://schemas.openxmlformats.org/officeDocument/2006/bibliography" SelectedStyle="/APASixthEditionOfficeOnline.xsl" StyleName="APA" Version="6"/>
 </file>
 
 <file path=customXml/itemProps1.xml><?xml version="1.0" encoding="utf-8"?>
-<ds:datastoreItem xmlns:ds="http://schemas.openxmlformats.org/officeDocument/2006/customXml" ds:itemID="{66470D4F-02BC-4F7B-B75E-83681EE0263D}">
+<ds:datastoreItem xmlns:ds="http://schemas.openxmlformats.org/officeDocument/2006/customXml" ds:itemID="{79714D19-DD11-F549-8D39-66D04AB64077}">
   <ds:schemaRefs>
-    <ds:schemaRef ds:uri="http://schemas.microsoft.com/sharepoint/v3/contenttype/forms"/>
-  </ds:schemaRefs>
-</ds:datastoreItem>
-</file>
-
-<file path=customXml/itemProps2.xml><?xml version="1.0" encoding="utf-8"?>
-<ds:datastoreItem xmlns:ds="http://schemas.openxmlformats.org/officeDocument/2006/customXml" ds:itemID="{DE0A2E73-83B3-4F95-BBDD-58115ACD951E}">
-  <ds:schemaRefs>
-    <ds:schemaRef ds:uri="http://schemas.microsoft.com/office/2006/metadata/properties"/>
-    <ds:schemaRef ds:uri="http://schemas.microsoft.com/office/infopath/2007/PartnerControls"/>
-  </ds:schemaRefs>
-</ds:datastoreItem>
-</file>
-
-<file path=customXml/itemProps3.xml><?xml version="1.0" encoding="utf-8"?>
-<ds:datastoreItem xmlns:ds="http://schemas.openxmlformats.org/officeDocument/2006/customXml" ds:itemID="{367D5C6B-600A-4CD6-8242-ED82276F40A1}">
-  <ds:schemaRefs>
-    <ds:schemaRef ds:uri="http://schemas.microsoft.com/office/2006/metadata/contentType"/>
-    <ds:schemaRef ds:uri="http://schemas.microsoft.com/office/2006/metadata/properties/metaAttributes"/>
-    <ds:schemaRef ds:uri="http://www.w3.org/2001/XMLSchema"/>
-    <ds:schemaRef ds:uri="http://schemas.microsoft.com/office/2006/metadata/properties"/>
-    <ds:schemaRef ds:uri="5bf9eb3c-8b42-4592-b1ec-cccc07cb1045"/>
-    <ds:schemaRef ds:uri="a855d7df-5f81-40d8-9413-02ce223bd400"/>
-    <ds:schemaRef ds:uri="http://schemas.microsoft.com/office/2006/documentManagement/types"/>
-    <ds:schemaRef ds:uri="http://schemas.microsoft.com/office/infopath/2007/PartnerControls"/>
-    <ds:schemaRef ds:uri="http://schemas.openxmlformats.org/package/2006/metadata/core-properties"/>
-    <ds:schemaRef ds:uri="http://purl.org/dc/elements/1.1/"/>
-    <ds:schemaRef ds:uri="http://purl.org/dc/terms/"/>
-    <ds:schemaRef ds:uri="http://schemas.microsoft.com/internal/obd"/>
+    <ds:schemaRef ds:uri="http://schemas.openxmlformats.org/officeDocument/2006/bibliography"/>
   </ds:schemaRefs>
 </ds:datastoreItem>
 </file>
</xml_diff>